<commit_message>
Lesson 9, 10 - l1 and l2
</commit_message>
<xml_diff>
--- a/Методы и системы обработки больших данных/lesson 9,10/л1-1.docx
+++ b/Методы и системы обработки больших данных/lesson 9,10/л1-1.docx
@@ -1,6 +1,6 @@
 
 <file path=word/document.xml><?xml version="1.0" encoding="utf-8"?>
-<w:document xmlns:wpc="http://schemas.microsoft.com/office/word/2010/wordprocessingCanvas" xmlns:cx="http://schemas.microsoft.com/office/drawing/2014/chartex" xmlns:cx1="http://schemas.microsoft.com/office/drawing/2015/9/8/chartex" xmlns:cx2="http://schemas.microsoft.com/office/drawing/2015/10/21/chartex" xmlns:cx3="http://schemas.microsoft.com/office/drawing/2016/5/9/chartex" xmlns:cx4="http://schemas.microsoft.com/office/drawing/2016/5/10/chartex" xmlns:cx5="http://schemas.microsoft.com/office/drawing/2016/5/11/chartex" xmlns:cx6="http://schemas.microsoft.com/office/drawing/2016/5/12/chartex" xmlns:cx7="http://schemas.microsoft.com/office/drawing/2016/5/13/chartex" xmlns:cx8="http://schemas.microsoft.com/office/drawing/2016/5/14/chartex" xmlns:mc="http://schemas.openxmlformats.org/markup-compatibility/2006" xmlns:aink="http://schemas.microsoft.com/office/drawing/2016/ink" xmlns:am3d="http://schemas.microsoft.com/office/drawing/2017/model3d" xmlns:o="urn:schemas-microsoft-com:office:office" xmlns:oel="http://schemas.microsoft.com/office/2019/extlst" xmlns:r="http://schemas.openxmlformats.org/officeDocument/2006/relationships" xmlns:m="http://schemas.openxmlformats.org/officeDocument/2006/math" xmlns:v="urn:schemas-microsoft-com:vml" xmlns:wp14="http://schemas.microsoft.com/office/word/2010/wordprocessingDrawing" xmlns:wp="http://schemas.openxmlformats.org/drawingml/2006/wordprocessingDrawing" xmlns:w10="urn:schemas-microsoft-com:office:word" xmlns:w="http://schemas.openxmlformats.org/wordprocessingml/2006/main" xmlns:w14="http://schemas.microsoft.com/office/word/2010/wordml" xmlns:w15="http://schemas.microsoft.com/office/word/2012/wordml" xmlns:w16cex="http://schemas.microsoft.com/office/word/2018/wordml/cex" xmlns:w16cid="http://schemas.microsoft.com/office/word/2016/wordml/cid" xmlns:w16="http://schemas.microsoft.com/office/word/2018/wordml" xmlns:w16du="http://schemas.microsoft.com/office/word/2023/wordml/word16du" xmlns:w16sdtdh="http://schemas.microsoft.com/office/word/2020/wordml/sdtdatahash" xmlns:w16sdtfl="http://schemas.microsoft.com/office/word/2024/wordml/sdtformatlock" xmlns:w16se="http://schemas.microsoft.com/office/word/2015/wordml/symex" xmlns:wpg="http://schemas.microsoft.com/office/word/2010/wordprocessingGroup" xmlns:wpi="http://schemas.microsoft.com/office/word/2010/wordprocessingInk" xmlns:wne="http://schemas.microsoft.com/office/word/2006/wordml" xmlns:wps="http://schemas.microsoft.com/office/word/2010/wordprocessingShape" mc:Ignorable="w14 w15 w16se w16cid w16 w16cex w16sdtdh w16sdtfl w16du wp14">
+<w:document xmlns:wpc="http://schemas.microsoft.com/office/word/2010/wordprocessingCanvas" xmlns:mc="http://schemas.openxmlformats.org/markup-compatibility/2006" xmlns:o="urn:schemas-microsoft-com:office:office" xmlns:r="http://schemas.openxmlformats.org/officeDocument/2006/relationships" xmlns:m="http://schemas.openxmlformats.org/officeDocument/2006/math" xmlns:v="urn:schemas-microsoft-com:vml" xmlns:wp14="http://schemas.microsoft.com/office/word/2010/wordprocessingDrawing" xmlns:wp="http://schemas.openxmlformats.org/drawingml/2006/wordprocessingDrawing" xmlns:w10="urn:schemas-microsoft-com:office:word" xmlns:w="http://schemas.openxmlformats.org/wordprocessingml/2006/main" xmlns:w14="http://schemas.microsoft.com/office/word/2010/wordml" xmlns:wpg="http://schemas.microsoft.com/office/word/2010/wordprocessingGroup" xmlns:wpi="http://schemas.microsoft.com/office/word/2010/wordprocessingInk" xmlns:wne="http://schemas.microsoft.com/office/word/2006/wordml" xmlns:wps="http://schemas.microsoft.com/office/word/2010/wordprocessingShape" mc:Ignorable="w14 wp14">
   <w:body>
     <w:p>
       <w:pPr>
@@ -82,7 +82,7 @@
         </w:rPr>
         <w:t xml:space="preserve"> - </w:t>
       </w:r>
-      <w:hyperlink r:id="rId5" w:history="1">
+      <w:hyperlink r:id="rId6" w:history="1">
         <w:r>
           <w:rPr>
             <w:rStyle w:val="a6"/>
@@ -115,6 +115,7 @@
           </w:rPr>
           <w:t>.</w:t>
         </w:r>
+        <w:proofErr w:type="spellStart"/>
         <w:r>
           <w:rPr>
             <w:rStyle w:val="a6"/>
@@ -123,6 +124,7 @@
           </w:rPr>
           <w:t>io</w:t>
         </w:r>
+        <w:proofErr w:type="spellEnd"/>
         <w:r>
           <w:rPr>
             <w:rStyle w:val="a6"/>
@@ -143,6 +145,7 @@
         <w:rPr>
           <w:rFonts w:ascii="Times New Roman" w:hAnsi="Times New Roman" w:cs="Times New Roman"/>
           <w:noProof/>
+          <w:lang w:eastAsia="ja-JP"/>
         </w:rPr>
         <w:drawing>
           <wp:inline distT="0" distB="0" distL="0" distR="0" wp14:anchorId="08FA7A2E" wp14:editId="63B31504">
@@ -160,7 +163,7 @@
                     <pic:cNvPicPr/>
                   </pic:nvPicPr>
                   <pic:blipFill>
-                    <a:blip r:embed="rId6"/>
+                    <a:blip r:embed="rId7"/>
                     <a:stretch>
                       <a:fillRect/>
                     </a:stretch>
@@ -396,15 +399,14 @@
       </w:pPr>
       <w:r>
         <w:rPr>
-          <w:rFonts w:ascii="Times New Roman" w:hAnsi="Times New Roman" w:cs="Times New Roman"/>
-          <w:b/>
           <w:noProof/>
+          <w:lang w:eastAsia="ja-JP"/>
         </w:rPr>
         <w:drawing>
-          <wp:inline distT="0" distB="0" distL="0" distR="0" wp14:anchorId="14F036E0" wp14:editId="658AF379">
-            <wp:extent cx="5748337" cy="4971651"/>
-            <wp:effectExtent l="0" t="0" r="5080" b="635"/>
-            <wp:docPr id="138492505" name="Рисунок 1"/>
+          <wp:inline distT="0" distB="0" distL="0" distR="0" wp14:anchorId="10FA0F42" wp14:editId="64280E59">
+            <wp:extent cx="5295900" cy="5524500"/>
+            <wp:effectExtent l="0" t="0" r="0" b="0"/>
+            <wp:docPr id="1" name="Рисунок 1"/>
             <wp:cNvGraphicFramePr>
               <a:graphicFrameLocks xmlns:a="http://schemas.openxmlformats.org/drawingml/2006/main" noChangeAspect="1"/>
             </wp:cNvGraphicFramePr>
@@ -412,58 +414,7 @@
               <a:graphicData uri="http://schemas.openxmlformats.org/drawingml/2006/picture">
                 <pic:pic xmlns:pic="http://schemas.openxmlformats.org/drawingml/2006/picture">
                   <pic:nvPicPr>
-                    <pic:cNvPr id="138492505" name=""/>
-                    <pic:cNvPicPr/>
-                  </pic:nvPicPr>
-                  <pic:blipFill>
-                    <a:blip r:embed="rId7"/>
-                    <a:stretch>
-                      <a:fillRect/>
-                    </a:stretch>
-                  </pic:blipFill>
-                  <pic:spPr>
-                    <a:xfrm>
-                      <a:off x="0" y="0"/>
-                      <a:ext cx="5748654" cy="4971925"/>
-                    </a:xfrm>
-                    <a:prstGeom prst="rect">
-                      <a:avLst/>
-                    </a:prstGeom>
-                  </pic:spPr>
-                </pic:pic>
-              </a:graphicData>
-            </a:graphic>
-          </wp:inline>
-        </w:drawing>
-      </w:r>
-    </w:p>
-    <w:p>
-      <w:pPr>
-        <w:jc w:val="center"/>
-        <w:rPr>
-          <w:rFonts w:ascii="Times New Roman" w:hAnsi="Times New Roman" w:cs="Times New Roman"/>
-          <w:b/>
-        </w:rPr>
-      </w:pPr>
-      <w:r>
-        <w:rPr>
-          <w:rFonts w:ascii="Times New Roman" w:hAnsi="Times New Roman" w:cs="Times New Roman"/>
-          <w:b/>
-          <w:noProof/>
-        </w:rPr>
-        <w:drawing>
-          <wp:inline distT="0" distB="0" distL="0" distR="0" wp14:anchorId="4A5961A6" wp14:editId="5B38F452">
-            <wp:extent cx="2847975" cy="1979444"/>
-            <wp:effectExtent l="0" t="0" r="0" b="1905"/>
-            <wp:docPr id="875214196" name="Рисунок 1"/>
-            <wp:cNvGraphicFramePr>
-              <a:graphicFrameLocks xmlns:a="http://schemas.openxmlformats.org/drawingml/2006/main" noChangeAspect="1"/>
-            </wp:cNvGraphicFramePr>
-            <a:graphic xmlns:a="http://schemas.openxmlformats.org/drawingml/2006/main">
-              <a:graphicData uri="http://schemas.openxmlformats.org/drawingml/2006/picture">
-                <pic:pic xmlns:pic="http://schemas.openxmlformats.org/drawingml/2006/picture">
-                  <pic:nvPicPr>
-                    <pic:cNvPr id="875214196" name=""/>
+                    <pic:cNvPr id="0" name=""/>
                     <pic:cNvPicPr/>
                   </pic:nvPicPr>
                   <pic:blipFill>
@@ -475,7 +426,7 @@
                   <pic:spPr>
                     <a:xfrm>
                       <a:off x="0" y="0"/>
-                      <a:ext cx="2850810" cy="1981414"/>
+                      <a:ext cx="5295900" cy="5524500"/>
                     </a:xfrm>
                     <a:prstGeom prst="rect">
                       <a:avLst/>
@@ -490,39 +441,23 @@
     </w:p>
     <w:p>
       <w:pPr>
-        <w:pStyle w:val="a3"/>
-        <w:numPr>
-          <w:ilvl w:val="0"/>
-          <w:numId w:val="1"/>
-        </w:numPr>
-        <w:rPr>
-          <w:rFonts w:ascii="Times New Roman" w:hAnsi="Times New Roman" w:cs="Times New Roman"/>
-        </w:rPr>
-      </w:pPr>
-      <w:r>
-        <w:rPr>
-          <w:rFonts w:ascii="Times New Roman" w:hAnsi="Times New Roman" w:cs="Times New Roman"/>
+        <w:jc w:val="center"/>
+        <w:rPr>
+          <w:rFonts w:ascii="Times New Roman" w:hAnsi="Times New Roman" w:cs="Times New Roman"/>
+          <w:b/>
+        </w:rPr>
+      </w:pPr>
+      <w:r>
+        <w:rPr>
+          <w:noProof/>
+          <w:lang w:eastAsia="ja-JP"/>
         </w:rPr>
         <w:lastRenderedPageBreak/>
-        <w:t>Изучите интерфейс среды</w:t>
-      </w:r>
-    </w:p>
-    <w:p>
-      <w:pPr>
-        <w:rPr>
-          <w:rFonts w:ascii="Times New Roman" w:hAnsi="Times New Roman" w:cs="Times New Roman"/>
-        </w:rPr>
-      </w:pPr>
-      <w:r>
-        <w:rPr>
-          <w:rFonts w:ascii="Times New Roman" w:hAnsi="Times New Roman" w:cs="Times New Roman"/>
-          <w:noProof/>
-        </w:rPr>
         <w:drawing>
-          <wp:inline distT="0" distB="0" distL="0" distR="0" wp14:anchorId="6D5FFC9C" wp14:editId="6AFA7A4A">
-            <wp:extent cx="5685243" cy="3395345"/>
-            <wp:effectExtent l="0" t="0" r="0" b="0"/>
-            <wp:docPr id="2051242476" name="Рисунок 1" descr="Изображение выглядит как текст, снимок экрана, дисплей, программное обеспечение&#10;&#10;Содержимое, созданное искусственным интеллектом, может быть неверным."/>
+          <wp:inline distT="0" distB="0" distL="0" distR="0" wp14:anchorId="05FCDB1A" wp14:editId="506E31D0">
+            <wp:extent cx="4381500" cy="4124325"/>
+            <wp:effectExtent l="0" t="0" r="0" b="9525"/>
+            <wp:docPr id="2" name="Рисунок 2"/>
             <wp:cNvGraphicFramePr>
               <a:graphicFrameLocks xmlns:a="http://schemas.openxmlformats.org/drawingml/2006/main" noChangeAspect="1"/>
             </wp:cNvGraphicFramePr>
@@ -530,7 +465,7 @@
               <a:graphicData uri="http://schemas.openxmlformats.org/drawingml/2006/picture">
                 <pic:pic xmlns:pic="http://schemas.openxmlformats.org/drawingml/2006/picture">
                   <pic:nvPicPr>
-                    <pic:cNvPr id="2051242476" name="Рисунок 1" descr="Изображение выглядит как текст, снимок экрана, дисплей, программное обеспечение&#10;&#10;Содержимое, созданное искусственным интеллектом, может быть неверным."/>
+                    <pic:cNvPr id="0" name=""/>
                     <pic:cNvPicPr/>
                   </pic:nvPicPr>
                   <pic:blipFill>
@@ -542,7 +477,7 @@
                   <pic:spPr>
                     <a:xfrm>
                       <a:off x="0" y="0"/>
-                      <a:ext cx="5685622" cy="3395571"/>
+                      <a:ext cx="4381500" cy="4124325"/>
                     </a:xfrm>
                     <a:prstGeom prst="rect">
                       <a:avLst/>
@@ -570,148 +505,25 @@
         <w:rPr>
           <w:rFonts w:ascii="Times New Roman" w:hAnsi="Times New Roman" w:cs="Times New Roman"/>
         </w:rPr>
-        <w:t xml:space="preserve">Раскройте контейнер БД </w:t>
-      </w:r>
-      <w:proofErr w:type="spellStart"/>
-      <w:r>
-        <w:rPr>
-          <w:rFonts w:ascii="Times New Roman" w:hAnsi="Times New Roman" w:cs="Times New Roman"/>
-          <w:b/>
-          <w:lang w:val="en-US"/>
-        </w:rPr>
-        <w:t>db</w:t>
-      </w:r>
-      <w:r>
-        <w:rPr>
-          <w:rFonts w:ascii="Times New Roman" w:hAnsi="Times New Roman" w:cs="Times New Roman"/>
-          <w:b/>
-          <w:lang w:val="en-US"/>
-        </w:rPr>
-        <w:t>SQL</w:t>
-      </w:r>
-      <w:proofErr w:type="spellEnd"/>
-      <w:r>
-        <w:rPr>
-          <w:rFonts w:ascii="Times New Roman" w:hAnsi="Times New Roman" w:cs="Times New Roman"/>
-        </w:rPr>
-        <w:t xml:space="preserve"> и ознакомьтесь со списком таблиц</w:t>
-      </w:r>
-    </w:p>
-    <w:p>
-      <w:pPr>
-        <w:pStyle w:val="a3"/>
-        <w:numPr>
-          <w:ilvl w:val="1"/>
-          <w:numId w:val="1"/>
-        </w:numPr>
-        <w:rPr>
-          <w:rFonts w:ascii="Times New Roman" w:hAnsi="Times New Roman" w:cs="Times New Roman"/>
-        </w:rPr>
-      </w:pPr>
-      <w:r>
-        <w:rPr>
-          <w:rFonts w:ascii="Times New Roman" w:hAnsi="Times New Roman" w:cs="Times New Roman"/>
-        </w:rPr>
-        <w:t>Как называется и в какой схеме находится таблица, содержащая список сотрудников?</w:t>
-      </w:r>
-    </w:p>
-    <w:p>
-      <w:pPr>
-        <w:ind w:left="1080"/>
-        <w:rPr>
-          <w:rFonts w:ascii="Times New Roman" w:hAnsi="Times New Roman" w:cs="Times New Roman"/>
-        </w:rPr>
-      </w:pPr>
-      <w:r>
-        <w:rPr>
-          <w:rFonts w:ascii="Times New Roman" w:hAnsi="Times New Roman" w:cs="Times New Roman"/>
-        </w:rPr>
-        <w:t xml:space="preserve">В схеме </w:t>
-      </w:r>
-      <w:r>
-        <w:rPr>
-          <w:rFonts w:ascii="Times New Roman" w:hAnsi="Times New Roman" w:cs="Times New Roman"/>
-          <w:lang w:val="en-US"/>
-        </w:rPr>
-        <w:t>HR</w:t>
-      </w:r>
-      <w:r>
-        <w:rPr>
-          <w:rFonts w:ascii="Times New Roman" w:hAnsi="Times New Roman" w:cs="Times New Roman"/>
-        </w:rPr>
-        <w:t xml:space="preserve">, </w:t>
-      </w:r>
-      <w:proofErr w:type="spellStart"/>
-      <w:r>
-        <w:rPr>
-          <w:rFonts w:ascii="Times New Roman" w:hAnsi="Times New Roman" w:cs="Times New Roman"/>
-        </w:rPr>
-        <w:t>тк</w:t>
-      </w:r>
-      <w:proofErr w:type="spellEnd"/>
-      <w:r>
-        <w:rPr>
-          <w:rFonts w:ascii="Times New Roman" w:hAnsi="Times New Roman" w:cs="Times New Roman"/>
-        </w:rPr>
-        <w:t xml:space="preserve"> в </w:t>
-      </w:r>
-      <w:r>
-        <w:rPr>
-          <w:rFonts w:ascii="Times New Roman" w:hAnsi="Times New Roman" w:cs="Times New Roman"/>
-          <w:lang w:val="en-US"/>
-        </w:rPr>
-        <w:t>public</w:t>
-      </w:r>
-      <w:r>
-        <w:rPr>
-          <w:rFonts w:ascii="Times New Roman" w:hAnsi="Times New Roman" w:cs="Times New Roman"/>
-        </w:rPr>
-        <w:t xml:space="preserve"> </w:t>
-      </w:r>
-      <w:r>
-        <w:rPr>
-          <w:rFonts w:ascii="Times New Roman" w:hAnsi="Times New Roman" w:cs="Times New Roman"/>
-        </w:rPr>
-        <w:t xml:space="preserve">сокращенная, дополнительная, а в </w:t>
-      </w:r>
-      <w:proofErr w:type="spellStart"/>
-      <w:r>
-        <w:rPr>
-          <w:rFonts w:ascii="Times New Roman" w:hAnsi="Times New Roman" w:cs="Times New Roman"/>
-        </w:rPr>
-        <w:t>triggers</w:t>
-      </w:r>
-      <w:proofErr w:type="spellEnd"/>
-      <w:r>
-        <w:rPr>
-          <w:rFonts w:ascii="Times New Roman" w:hAnsi="Times New Roman" w:cs="Times New Roman"/>
-        </w:rPr>
-        <w:t xml:space="preserve"> </w:t>
-      </w:r>
-      <w:r>
-        <w:rPr>
-          <w:rFonts w:ascii="Times New Roman" w:hAnsi="Times New Roman" w:cs="Times New Roman"/>
-        </w:rPr>
-        <w:t>для демонстрации триггеров</w:t>
-      </w:r>
-    </w:p>
-    <w:p>
-      <w:pPr>
-        <w:jc w:val="center"/>
-        <w:rPr>
-          <w:rFonts w:ascii="Times New Roman" w:hAnsi="Times New Roman" w:cs="Times New Roman"/>
-        </w:rPr>
-      </w:pPr>
-      <w:r>
-        <w:rPr>
-          <w:rFonts w:ascii="Times New Roman" w:hAnsi="Times New Roman" w:cs="Times New Roman"/>
+        <w:t>Изучите интерфейс среды</w:t>
+      </w:r>
+    </w:p>
+    <w:p>
+      <w:pPr>
+        <w:rPr>
+          <w:rFonts w:ascii="Times New Roman" w:hAnsi="Times New Roman" w:cs="Times New Roman"/>
+        </w:rPr>
+      </w:pPr>
+      <w:r>
+        <w:rPr>
           <w:noProof/>
+          <w:lang w:eastAsia="ja-JP"/>
         </w:rPr>
         <w:drawing>
-          <wp:inline distT="0" distB="0" distL="0" distR="0" wp14:anchorId="2723AF68" wp14:editId="6AB2E9F0">
-            <wp:extent cx="5072062" cy="3414086"/>
-            <wp:effectExtent l="0" t="0" r="0" b="0"/>
-            <wp:docPr id="64897966" name="Рисунок 1"/>
+          <wp:inline distT="0" distB="0" distL="0" distR="0" wp14:anchorId="37E87D5E" wp14:editId="1618A30C">
+            <wp:extent cx="5940425" cy="2962549"/>
+            <wp:effectExtent l="0" t="0" r="3175" b="9525"/>
+            <wp:docPr id="3" name="Рисунок 3"/>
             <wp:cNvGraphicFramePr>
               <a:graphicFrameLocks xmlns:a="http://schemas.openxmlformats.org/drawingml/2006/main" noChangeAspect="1"/>
             </wp:cNvGraphicFramePr>
@@ -719,7 +531,7 @@
               <a:graphicData uri="http://schemas.openxmlformats.org/drawingml/2006/picture">
                 <pic:pic xmlns:pic="http://schemas.openxmlformats.org/drawingml/2006/picture">
                   <pic:nvPicPr>
-                    <pic:cNvPr id="64897966" name=""/>
+                    <pic:cNvPr id="0" name=""/>
                     <pic:cNvPicPr/>
                   </pic:nvPicPr>
                   <pic:blipFill>
@@ -731,7 +543,7 @@
                   <pic:spPr>
                     <a:xfrm>
                       <a:off x="0" y="0"/>
-                      <a:ext cx="5075022" cy="3416078"/>
+                      <a:ext cx="5940425" cy="2962549"/>
                     </a:xfrm>
                     <a:prstGeom prst="rect">
                       <a:avLst/>
@@ -748,6 +560,48 @@
       <w:pPr>
         <w:pStyle w:val="a3"/>
         <w:numPr>
+          <w:ilvl w:val="0"/>
+          <w:numId w:val="1"/>
+        </w:numPr>
+        <w:rPr>
+          <w:rFonts w:ascii="Times New Roman" w:hAnsi="Times New Roman" w:cs="Times New Roman"/>
+        </w:rPr>
+      </w:pPr>
+      <w:r>
+        <w:rPr>
+          <w:rFonts w:ascii="Times New Roman" w:hAnsi="Times New Roman" w:cs="Times New Roman"/>
+        </w:rPr>
+        <w:t xml:space="preserve">Раскройте контейнер БД </w:t>
+      </w:r>
+      <w:proofErr w:type="spellStart"/>
+      <w:r>
+        <w:rPr>
+          <w:rFonts w:ascii="Times New Roman" w:hAnsi="Times New Roman" w:cs="Times New Roman"/>
+          <w:b/>
+          <w:lang w:val="en-US"/>
+        </w:rPr>
+        <w:t>db</w:t>
+      </w:r>
+      <w:r>
+        <w:rPr>
+          <w:rFonts w:ascii="Times New Roman" w:hAnsi="Times New Roman" w:cs="Times New Roman"/>
+          <w:b/>
+          <w:lang w:val="en-US"/>
+        </w:rPr>
+        <w:t>SQL</w:t>
+      </w:r>
+      <w:proofErr w:type="spellEnd"/>
+      <w:r>
+        <w:rPr>
+          <w:rFonts w:ascii="Times New Roman" w:hAnsi="Times New Roman" w:cs="Times New Roman"/>
+        </w:rPr>
+        <w:t xml:space="preserve"> и ознакомьтесь со списком таблиц</w:t>
+      </w:r>
+    </w:p>
+    <w:p>
+      <w:pPr>
+        <w:pStyle w:val="a3"/>
+        <w:numPr>
           <w:ilvl w:val="1"/>
           <w:numId w:val="1"/>
         </w:numPr>
@@ -759,7 +613,7 @@
         <w:rPr>
           <w:rFonts w:ascii="Times New Roman" w:hAnsi="Times New Roman" w:cs="Times New Roman"/>
         </w:rPr>
-        <w:t>Как называется и в какой схеме находится таблица, содержащая список клиентов?</w:t>
+        <w:t>Как называется и в какой схеме находится таблица, содержащая список сотрудников?</w:t>
       </w:r>
     </w:p>
     <w:p>
@@ -772,28 +626,42 @@
       <w:r>
         <w:rPr>
           <w:rFonts w:ascii="Times New Roman" w:hAnsi="Times New Roman" w:cs="Times New Roman"/>
-          <w:lang w:val="en-US"/>
-        </w:rPr>
-        <w:t xml:space="preserve">Customers </w:t>
-      </w:r>
-      <w:r>
-        <w:rPr>
-          <w:rFonts w:ascii="Times New Roman" w:hAnsi="Times New Roman" w:cs="Times New Roman"/>
-        </w:rPr>
-        <w:t>в</w:t>
-      </w:r>
-      <w:r>
-        <w:rPr>
-          <w:rFonts w:ascii="Times New Roman" w:hAnsi="Times New Roman" w:cs="Times New Roman"/>
-          <w:lang w:val="en-US"/>
-        </w:rPr>
-        <w:t xml:space="preserve"> Sales. </w:t>
-      </w:r>
-      <w:r>
-        <w:rPr>
-          <w:rFonts w:ascii="Times New Roman" w:hAnsi="Times New Roman" w:cs="Times New Roman"/>
-        </w:rPr>
-        <w:t>В</w:t>
+        </w:rPr>
+        <w:t xml:space="preserve">В схеме </w:t>
+      </w:r>
+      <w:r>
+        <w:rPr>
+          <w:rFonts w:ascii="Times New Roman" w:hAnsi="Times New Roman" w:cs="Times New Roman"/>
+          <w:lang w:val="en-US"/>
+        </w:rPr>
+        <w:t>HR</w:t>
+      </w:r>
+      <w:r>
+        <w:rPr>
+          <w:rFonts w:ascii="Times New Roman" w:hAnsi="Times New Roman" w:cs="Times New Roman"/>
+        </w:rPr>
+        <w:t xml:space="preserve">, </w:t>
+      </w:r>
+      <w:proofErr w:type="spellStart"/>
+      <w:r>
+        <w:rPr>
+          <w:rFonts w:ascii="Times New Roman" w:hAnsi="Times New Roman" w:cs="Times New Roman"/>
+        </w:rPr>
+        <w:t>тк</w:t>
+      </w:r>
+      <w:proofErr w:type="spellEnd"/>
+      <w:r>
+        <w:rPr>
+          <w:rFonts w:ascii="Times New Roman" w:hAnsi="Times New Roman" w:cs="Times New Roman"/>
+        </w:rPr>
+        <w:t xml:space="preserve"> в </w:t>
+      </w:r>
+      <w:r>
+        <w:rPr>
+          <w:rFonts w:ascii="Times New Roman" w:hAnsi="Times New Roman" w:cs="Times New Roman"/>
+          <w:lang w:val="en-US"/>
+        </w:rPr>
+        <w:t>public</w:t>
       </w:r>
       <w:r>
         <w:rPr>
@@ -804,10 +672,17 @@
       <w:r>
         <w:rPr>
           <w:rFonts w:ascii="Times New Roman" w:hAnsi="Times New Roman" w:cs="Times New Roman"/>
-          <w:lang w:val="en-US"/>
-        </w:rPr>
-        <w:t>public</w:t>
-      </w:r>
+        </w:rPr>
+        <w:t xml:space="preserve">сокращенная, дополнительная, а в </w:t>
+      </w:r>
+      <w:proofErr w:type="spellStart"/>
+      <w:r>
+        <w:rPr>
+          <w:rFonts w:ascii="Times New Roman" w:hAnsi="Times New Roman" w:cs="Times New Roman"/>
+        </w:rPr>
+        <w:t>triggers</w:t>
+      </w:r>
+      <w:proofErr w:type="spellEnd"/>
       <w:r>
         <w:rPr>
           <w:rFonts w:ascii="Times New Roman" w:hAnsi="Times New Roman" w:cs="Times New Roman"/>
@@ -817,42 +692,28 @@
       <w:r>
         <w:rPr>
           <w:rFonts w:ascii="Times New Roman" w:hAnsi="Times New Roman" w:cs="Times New Roman"/>
-          <w:lang w:val="en-US"/>
-        </w:rPr>
-        <w:t>users</w:t>
-      </w:r>
-      <w:r>
-        <w:rPr>
-          <w:rFonts w:ascii="Times New Roman" w:hAnsi="Times New Roman" w:cs="Times New Roman"/>
-        </w:rPr>
-        <w:t xml:space="preserve"> </w:t>
-      </w:r>
-      <w:r>
-        <w:rPr>
-          <w:rFonts w:ascii="Times New Roman" w:hAnsi="Times New Roman" w:cs="Times New Roman"/>
-        </w:rPr>
-        <w:t>это не то</w:t>
-      </w:r>
-    </w:p>
-    <w:p>
-      <w:pPr>
-        <w:rPr>
-          <w:rFonts w:ascii="Times New Roman" w:hAnsi="Times New Roman" w:cs="Times New Roman"/>
-          <w:lang w:val="en-US"/>
-        </w:rPr>
-      </w:pPr>
-      <w:r>
-        <w:rPr>
-          <w:rFonts w:ascii="Times New Roman" w:hAnsi="Times New Roman" w:cs="Times New Roman"/>
+        </w:rPr>
+        <w:t>для демонстрации триггеров</w:t>
+      </w:r>
+    </w:p>
+    <w:p>
+      <w:pPr>
+        <w:jc w:val="center"/>
+        <w:rPr>
+          <w:rFonts w:ascii="Times New Roman" w:hAnsi="Times New Roman" w:cs="Times New Roman"/>
+        </w:rPr>
+      </w:pPr>
+      <w:r>
+        <w:rPr>
           <w:noProof/>
-          <w:lang w:val="en-US"/>
+          <w:lang w:eastAsia="ja-JP"/>
         </w:rPr>
         <w:lastRenderedPageBreak/>
         <w:drawing>
-          <wp:inline distT="0" distB="0" distL="0" distR="0" wp14:anchorId="3F982B82" wp14:editId="694E73EE">
-            <wp:extent cx="5523727" cy="5492433"/>
-            <wp:effectExtent l="0" t="0" r="1270" b="0"/>
-            <wp:docPr id="1228778114" name="Рисунок 1"/>
+          <wp:inline distT="0" distB="0" distL="0" distR="0" wp14:anchorId="763BA022" wp14:editId="7B636E74">
+            <wp:extent cx="5940425" cy="3766336"/>
+            <wp:effectExtent l="0" t="0" r="3175" b="5715"/>
+            <wp:docPr id="5" name="Рисунок 5"/>
             <wp:cNvGraphicFramePr>
               <a:graphicFrameLocks xmlns:a="http://schemas.openxmlformats.org/drawingml/2006/main" noChangeAspect="1"/>
             </wp:cNvGraphicFramePr>
@@ -860,7 +721,7 @@
               <a:graphicData uri="http://schemas.openxmlformats.org/drawingml/2006/picture">
                 <pic:pic xmlns:pic="http://schemas.openxmlformats.org/drawingml/2006/picture">
                   <pic:nvPicPr>
-                    <pic:cNvPr id="1228778114" name=""/>
+                    <pic:cNvPr id="0" name=""/>
                     <pic:cNvPicPr/>
                   </pic:nvPicPr>
                   <pic:blipFill>
@@ -872,7 +733,7 @@
                   <pic:spPr>
                     <a:xfrm>
                       <a:off x="0" y="0"/>
-                      <a:ext cx="5525052" cy="5493751"/>
+                      <a:ext cx="5940425" cy="3766336"/>
                     </a:xfrm>
                     <a:prstGeom prst="rect">
                       <a:avLst/>
@@ -889,6 +750,104 @@
       <w:pPr>
         <w:pStyle w:val="a3"/>
         <w:numPr>
+          <w:ilvl w:val="1"/>
+          <w:numId w:val="1"/>
+        </w:numPr>
+        <w:rPr>
+          <w:rFonts w:ascii="Times New Roman" w:hAnsi="Times New Roman" w:cs="Times New Roman"/>
+        </w:rPr>
+      </w:pPr>
+      <w:r>
+        <w:rPr>
+          <w:rFonts w:ascii="Times New Roman" w:hAnsi="Times New Roman" w:cs="Times New Roman"/>
+        </w:rPr>
+        <w:t>Как называется и в какой схеме находится таблица, содержащая список клиентов?</w:t>
+      </w:r>
+    </w:p>
+    <w:p>
+      <w:pPr>
+        <w:ind w:left="1080"/>
+        <w:rPr>
+          <w:rFonts w:ascii="Times New Roman" w:hAnsi="Times New Roman" w:cs="Times New Roman"/>
+        </w:rPr>
+      </w:pPr>
+      <w:r>
+        <w:rPr>
+          <w:rFonts w:ascii="Times New Roman" w:hAnsi="Times New Roman" w:cs="Times New Roman"/>
+          <w:lang w:val="en-US"/>
+        </w:rPr>
+        <w:t xml:space="preserve">Customers </w:t>
+      </w:r>
+      <w:r>
+        <w:rPr>
+          <w:rFonts w:ascii="Times New Roman" w:hAnsi="Times New Roman" w:cs="Times New Roman"/>
+        </w:rPr>
+        <w:t>в</w:t>
+      </w:r>
+      <w:r>
+        <w:rPr>
+          <w:rFonts w:ascii="Times New Roman" w:hAnsi="Times New Roman" w:cs="Times New Roman"/>
+          <w:lang w:val="en-US"/>
+        </w:rPr>
+        <w:t xml:space="preserve"> Sales. </w:t>
+      </w:r>
+      <w:r>
+        <w:rPr>
+          <w:rFonts w:ascii="Times New Roman" w:hAnsi="Times New Roman" w:cs="Times New Roman"/>
+        </w:rPr>
+        <w:t>В</w:t>
+      </w:r>
+      <w:r>
+        <w:rPr>
+          <w:rFonts w:ascii="Times New Roman" w:hAnsi="Times New Roman" w:cs="Times New Roman"/>
+        </w:rPr>
+        <w:t xml:space="preserve"> </w:t>
+      </w:r>
+      <w:r>
+        <w:rPr>
+          <w:rFonts w:ascii="Times New Roman" w:hAnsi="Times New Roman" w:cs="Times New Roman"/>
+          <w:lang w:val="en-US"/>
+        </w:rPr>
+        <w:t>public</w:t>
+      </w:r>
+      <w:r>
+        <w:rPr>
+          <w:rFonts w:ascii="Times New Roman" w:hAnsi="Times New Roman" w:cs="Times New Roman"/>
+        </w:rPr>
+        <w:t xml:space="preserve"> </w:t>
+      </w:r>
+      <w:r>
+        <w:rPr>
+          <w:rFonts w:ascii="Times New Roman" w:hAnsi="Times New Roman" w:cs="Times New Roman"/>
+          <w:lang w:val="en-US"/>
+        </w:rPr>
+        <w:t>users</w:t>
+      </w:r>
+      <w:r>
+        <w:rPr>
+          <w:rFonts w:ascii="Times New Roman" w:hAnsi="Times New Roman" w:cs="Times New Roman"/>
+        </w:rPr>
+        <w:t xml:space="preserve"> </w:t>
+      </w:r>
+      <w:r>
+        <w:rPr>
+          <w:rFonts w:ascii="Times New Roman" w:hAnsi="Times New Roman" w:cs="Times New Roman"/>
+        </w:rPr>
+        <w:t>это не то</w:t>
+      </w:r>
+    </w:p>
+    <w:p>
+      <w:pPr>
+        <w:rPr>
+          <w:rFonts w:ascii="Times New Roman" w:hAnsi="Times New Roman" w:cs="Times New Roman"/>
+          <w:lang w:val="en-US"/>
+        </w:rPr>
+      </w:pPr>
+    </w:p>
+    <w:p>
+      <w:pPr>
+        <w:pStyle w:val="a3"/>
+        <w:numPr>
           <w:ilvl w:val="0"/>
           <w:numId w:val="1"/>
         </w:numPr>
@@ -928,14 +887,14 @@
       </w:pPr>
       <w:r>
         <w:rPr>
-          <w:rFonts w:ascii="Times New Roman" w:hAnsi="Times New Roman" w:cs="Times New Roman"/>
           <w:noProof/>
+          <w:lang w:eastAsia="ja-JP"/>
         </w:rPr>
         <w:drawing>
-          <wp:inline distT="0" distB="0" distL="0" distR="0" wp14:anchorId="5BFAF3F5" wp14:editId="0F8A0994">
-            <wp:extent cx="5940425" cy="3171190"/>
-            <wp:effectExtent l="0" t="0" r="3175" b="0"/>
-            <wp:docPr id="1659170055" name="Рисунок 1"/>
+          <wp:inline distT="0" distB="0" distL="0" distR="0" wp14:anchorId="064FB9A9" wp14:editId="3B924430">
+            <wp:extent cx="3095625" cy="2628900"/>
+            <wp:effectExtent l="0" t="0" r="9525" b="0"/>
+            <wp:docPr id="4" name="Рисунок 4"/>
             <wp:cNvGraphicFramePr>
               <a:graphicFrameLocks xmlns:a="http://schemas.openxmlformats.org/drawingml/2006/main" noChangeAspect="1"/>
             </wp:cNvGraphicFramePr>
@@ -943,7 +902,7 @@
               <a:graphicData uri="http://schemas.openxmlformats.org/drawingml/2006/picture">
                 <pic:pic xmlns:pic="http://schemas.openxmlformats.org/drawingml/2006/picture">
                   <pic:nvPicPr>
-                    <pic:cNvPr id="1659170055" name=""/>
+                    <pic:cNvPr id="0" name=""/>
                     <pic:cNvPicPr/>
                   </pic:nvPicPr>
                   <pic:blipFill>
@@ -955,7 +914,7 @@
                   <pic:spPr>
                     <a:xfrm>
                       <a:off x="0" y="0"/>
-                      <a:ext cx="5940425" cy="3171190"/>
+                      <a:ext cx="3095625" cy="2628900"/>
                     </a:xfrm>
                     <a:prstGeom prst="rect">
                       <a:avLst/>
@@ -976,17 +935,285 @@
           <w:lang w:val="en-US"/>
         </w:rPr>
       </w:pPr>
-      <w:r>
-        <w:rPr>
-          <w:rFonts w:ascii="Times New Roman" w:hAnsi="Times New Roman" w:cs="Times New Roman"/>
-          <w:lang w:val="en-US"/>
+    </w:p>
+    <w:p>
+      <w:pPr>
+        <w:pStyle w:val="a3"/>
+        <w:numPr>
+          <w:ilvl w:val="0"/>
+          <w:numId w:val="1"/>
+        </w:numPr>
+        <w:rPr>
+          <w:rFonts w:ascii="Times New Roman" w:hAnsi="Times New Roman" w:cs="Times New Roman"/>
+        </w:rPr>
+      </w:pPr>
+      <w:r>
+        <w:rPr>
+          <w:rFonts w:ascii="Times New Roman" w:hAnsi="Times New Roman" w:cs="Times New Roman"/>
+        </w:rPr>
+        <w:t>Как называется и в какой схеме находится табли</w:t>
+      </w:r>
+      <w:r>
+        <w:rPr>
+          <w:rFonts w:ascii="Times New Roman" w:hAnsi="Times New Roman" w:cs="Times New Roman"/>
+        </w:rPr>
+        <w:t>ца, содержащая данные о заказах?</w:t>
+      </w:r>
+    </w:p>
+    <w:p>
+      <w:pPr>
+        <w:ind w:left="1134"/>
+        <w:rPr>
+          <w:rFonts w:ascii="Times New Roman" w:hAnsi="Times New Roman" w:cs="Times New Roman"/>
+          <w:lang w:val="en-US"/>
+        </w:rPr>
+      </w:pPr>
+      <w:r>
+        <w:rPr>
+          <w:rFonts w:ascii="Times New Roman" w:hAnsi="Times New Roman" w:cs="Times New Roman"/>
+          <w:lang w:val="en-US"/>
+        </w:rPr>
+        <w:t>Orders</w:t>
+      </w:r>
+      <w:r>
+        <w:rPr>
+          <w:rFonts w:ascii="Times New Roman" w:hAnsi="Times New Roman" w:cs="Times New Roman"/>
+        </w:rPr>
+        <w:t xml:space="preserve"> в </w:t>
+      </w:r>
+      <w:r>
+        <w:rPr>
+          <w:rFonts w:ascii="Times New Roman" w:hAnsi="Times New Roman" w:cs="Times New Roman"/>
+          <w:lang w:val="en-US"/>
+        </w:rPr>
+        <w:t>Sales</w:t>
+      </w:r>
+    </w:p>
+    <w:p>
+      <w:pPr>
+        <w:pStyle w:val="a3"/>
+        <w:numPr>
+          <w:ilvl w:val="1"/>
+          <w:numId w:val="1"/>
+        </w:numPr>
+        <w:rPr>
+          <w:rFonts w:ascii="Times New Roman" w:hAnsi="Times New Roman" w:cs="Times New Roman"/>
+        </w:rPr>
+      </w:pPr>
+      <w:r>
+        <w:rPr>
+          <w:rFonts w:ascii="Times New Roman" w:hAnsi="Times New Roman" w:cs="Times New Roman"/>
+        </w:rPr>
+        <w:t xml:space="preserve">В каком поле таблицы Заказы содержится информация </w:t>
+      </w:r>
+      <w:r>
+        <w:rPr>
+          <w:rFonts w:ascii="Times New Roman" w:hAnsi="Times New Roman" w:cs="Times New Roman"/>
+        </w:rPr>
+        <w:t>об адресе доставки?</w:t>
+      </w:r>
+    </w:p>
+    <w:p>
+      <w:pPr>
+        <w:ind w:left="1080"/>
+        <w:rPr>
+          <w:rFonts w:ascii="Times New Roman" w:hAnsi="Times New Roman" w:cs="Times New Roman"/>
+        </w:rPr>
+      </w:pPr>
+      <w:proofErr w:type="spellStart"/>
+      <w:r>
+        <w:rPr>
+          <w:rFonts w:ascii="Times New Roman" w:hAnsi="Times New Roman" w:cs="Times New Roman"/>
+          <w:lang w:val="en-US"/>
+        </w:rPr>
+        <w:t>shipaddress</w:t>
+      </w:r>
+      <w:proofErr w:type="spellEnd"/>
+    </w:p>
+    <w:p>
+      <w:pPr>
+        <w:jc w:val="center"/>
+        <w:rPr>
+          <w:rFonts w:ascii="Times New Roman" w:hAnsi="Times New Roman" w:cs="Times New Roman"/>
+        </w:rPr>
+      </w:pPr>
+    </w:p>
+    <w:p>
+      <w:pPr>
+        <w:pStyle w:val="a3"/>
+        <w:numPr>
+          <w:ilvl w:val="1"/>
+          <w:numId w:val="1"/>
+        </w:numPr>
+        <w:rPr>
+          <w:rFonts w:ascii="Times New Roman" w:hAnsi="Times New Roman" w:cs="Times New Roman"/>
+        </w:rPr>
+      </w:pPr>
+      <w:proofErr w:type="gramStart"/>
+      <w:r>
+        <w:rPr>
+          <w:rFonts w:ascii="Times New Roman" w:hAnsi="Times New Roman" w:cs="Times New Roman"/>
         </w:rPr>
         <w:lastRenderedPageBreak/>
+        <w:t>Данные</w:t>
+      </w:r>
+      <w:proofErr w:type="gramEnd"/>
+      <w:r>
+        <w:rPr>
+          <w:rFonts w:ascii="Times New Roman" w:hAnsi="Times New Roman" w:cs="Times New Roman"/>
+        </w:rPr>
+        <w:t xml:space="preserve"> какого типа хранятся в столбце Дата заказа?</w:t>
+      </w:r>
+    </w:p>
+    <w:p>
+      <w:pPr>
+        <w:ind w:left="1080"/>
+        <w:rPr>
+          <w:rFonts w:ascii="Times New Roman" w:hAnsi="Times New Roman" w:cs="Times New Roman"/>
+          <w:lang w:val="en-US"/>
+        </w:rPr>
+      </w:pPr>
+      <w:r>
+        <w:rPr>
+          <w:rFonts w:ascii="Times New Roman" w:hAnsi="Times New Roman" w:cs="Times New Roman"/>
+          <w:lang w:val="en-US"/>
+        </w:rPr>
+        <w:t>date</w:t>
+      </w:r>
+    </w:p>
+    <w:p>
+      <w:pPr>
+        <w:pStyle w:val="a3"/>
+        <w:numPr>
+          <w:ilvl w:val="1"/>
+          <w:numId w:val="1"/>
+        </w:numPr>
+        <w:rPr>
+          <w:rFonts w:ascii="Times New Roman" w:hAnsi="Times New Roman" w:cs="Times New Roman"/>
+        </w:rPr>
+      </w:pPr>
+      <w:r>
+        <w:rPr>
+          <w:rFonts w:ascii="Times New Roman" w:hAnsi="Times New Roman" w:cs="Times New Roman"/>
+        </w:rPr>
+        <w:t>Какое поле используется в качестве Первичного ключа?</w:t>
+      </w:r>
+    </w:p>
+    <w:p>
+      <w:pPr>
+        <w:ind w:firstLine="1134"/>
+        <w:rPr>
+          <w:rFonts w:ascii="Times New Roman" w:hAnsi="Times New Roman" w:cs="Times New Roman"/>
+          <w:lang w:val="en-US"/>
+        </w:rPr>
+      </w:pPr>
+      <w:proofErr w:type="spellStart"/>
+      <w:proofErr w:type="gramStart"/>
+      <w:r>
+        <w:rPr>
+          <w:rFonts w:ascii="Times New Roman" w:hAnsi="Times New Roman" w:cs="Times New Roman"/>
+          <w:lang w:val="en-US"/>
+        </w:rPr>
+        <w:t>orderid</w:t>
+      </w:r>
+      <w:proofErr w:type="spellEnd"/>
+      <w:proofErr w:type="gramEnd"/>
+    </w:p>
+    <w:p>
+      <w:pPr>
+        <w:jc w:val="center"/>
+        <w:rPr>
+          <w:rFonts w:ascii="Times New Roman" w:hAnsi="Times New Roman" w:cs="Times New Roman"/>
+          <w:lang w:val="en-US"/>
+        </w:rPr>
+      </w:pPr>
+    </w:p>
+    <w:p>
+      <w:pPr>
+        <w:pStyle w:val="a3"/>
+        <w:ind w:left="1440"/>
+        <w:rPr>
+          <w:rFonts w:ascii="Times New Roman" w:hAnsi="Times New Roman" w:cs="Times New Roman"/>
+        </w:rPr>
+      </w:pPr>
+    </w:p>
+    <w:p>
+      <w:pPr>
+        <w:pStyle w:val="a3"/>
+        <w:numPr>
+          <w:ilvl w:val="0"/>
+          <w:numId w:val="1"/>
+        </w:numPr>
+        <w:rPr>
+          <w:rFonts w:ascii="Times New Roman" w:hAnsi="Times New Roman" w:cs="Times New Roman"/>
+        </w:rPr>
+      </w:pPr>
+      <w:r>
+        <w:rPr>
+          <w:rFonts w:ascii="Times New Roman" w:hAnsi="Times New Roman" w:cs="Times New Roman"/>
+        </w:rPr>
+        <w:t xml:space="preserve">Создайте диаграмму БД </w:t>
+      </w:r>
+      <w:proofErr w:type="spellStart"/>
+      <w:r>
+        <w:rPr>
+          <w:rFonts w:ascii="Times New Roman" w:hAnsi="Times New Roman" w:cs="Times New Roman"/>
+          <w:lang w:val="en-US"/>
+        </w:rPr>
+        <w:t>db</w:t>
+      </w:r>
+      <w:r>
+        <w:rPr>
+          <w:rFonts w:ascii="Times New Roman" w:hAnsi="Times New Roman" w:cs="Times New Roman"/>
+          <w:lang w:val="en-US"/>
+        </w:rPr>
+        <w:t>SQL</w:t>
+      </w:r>
+      <w:proofErr w:type="spellEnd"/>
+      <w:r>
+        <w:rPr>
+          <w:rFonts w:ascii="Times New Roman" w:hAnsi="Times New Roman" w:cs="Times New Roman"/>
+        </w:rPr>
+        <w:t xml:space="preserve"> (схему БД</w:t>
+      </w:r>
+      <w:r>
+        <w:rPr>
+          <w:rFonts w:ascii="Times New Roman" w:hAnsi="Times New Roman" w:cs="Times New Roman"/>
+        </w:rPr>
+        <w:t xml:space="preserve"> - </w:t>
+      </w:r>
+      <w:r>
+        <w:rPr>
+          <w:rFonts w:ascii="Times New Roman" w:hAnsi="Times New Roman" w:cs="Times New Roman"/>
+          <w:lang w:val="en-US"/>
+        </w:rPr>
+        <w:t>ERD</w:t>
+      </w:r>
+      <w:r>
+        <w:rPr>
+          <w:rFonts w:ascii="Times New Roman" w:hAnsi="Times New Roman" w:cs="Times New Roman"/>
+        </w:rPr>
+        <w:t>)</w:t>
+      </w:r>
+    </w:p>
+    <w:p>
+      <w:pPr>
+        <w:ind w:left="360"/>
+        <w:rPr>
+          <w:rFonts w:ascii="Times New Roman" w:hAnsi="Times New Roman" w:cs="Times New Roman"/>
+          <w:lang w:val="en-US"/>
+        </w:rPr>
+      </w:pPr>
+      <w:r>
+        <w:rPr>
+          <w:noProof/>
+          <w:lang w:eastAsia="ja-JP"/>
+        </w:rPr>
         <w:drawing>
-          <wp:inline distT="0" distB="0" distL="0" distR="0" wp14:anchorId="72ABC734" wp14:editId="7976AD70">
-            <wp:extent cx="2262187" cy="2550593"/>
-            <wp:effectExtent l="0" t="0" r="5080" b="2540"/>
-            <wp:docPr id="1659887287" name="Рисунок 1"/>
+          <wp:inline distT="0" distB="0" distL="0" distR="0" wp14:anchorId="637FB400" wp14:editId="60239281">
+            <wp:extent cx="5940425" cy="2982168"/>
+            <wp:effectExtent l="0" t="0" r="3175" b="8890"/>
+            <wp:docPr id="6" name="Рисунок 6"/>
             <wp:cNvGraphicFramePr>
               <a:graphicFrameLocks xmlns:a="http://schemas.openxmlformats.org/drawingml/2006/main" noChangeAspect="1"/>
             </wp:cNvGraphicFramePr>
@@ -994,7 +1221,7 @@
               <a:graphicData uri="http://schemas.openxmlformats.org/drawingml/2006/picture">
                 <pic:pic xmlns:pic="http://schemas.openxmlformats.org/drawingml/2006/picture">
                   <pic:nvPicPr>
-                    <pic:cNvPr id="1659887287" name=""/>
+                    <pic:cNvPr id="0" name=""/>
                     <pic:cNvPicPr/>
                   </pic:nvPicPr>
                   <pic:blipFill>
@@ -1006,7 +1233,7 @@
                   <pic:spPr>
                     <a:xfrm>
                       <a:off x="0" y="0"/>
-                      <a:ext cx="2264139" cy="2552794"/>
+                      <a:ext cx="5940425" cy="2982168"/>
                     </a:xfrm>
                     <a:prstGeom prst="rect">
                       <a:avLst/>
@@ -1034,42 +1261,7 @@
         <w:rPr>
           <w:rFonts w:ascii="Times New Roman" w:hAnsi="Times New Roman" w:cs="Times New Roman"/>
         </w:rPr>
-        <w:t>Как называется и в какой схеме находится табли</w:t>
-      </w:r>
-      <w:r>
-        <w:rPr>
-          <w:rFonts w:ascii="Times New Roman" w:hAnsi="Times New Roman" w:cs="Times New Roman"/>
-        </w:rPr>
-        <w:t>ца, содержащая данные о заказах?</w:t>
-      </w:r>
-    </w:p>
-    <w:p>
-      <w:pPr>
-        <w:ind w:left="1134"/>
-        <w:rPr>
-          <w:rFonts w:ascii="Times New Roman" w:hAnsi="Times New Roman" w:cs="Times New Roman"/>
-          <w:lang w:val="en-US"/>
-        </w:rPr>
-      </w:pPr>
-      <w:r>
-        <w:rPr>
-          <w:rFonts w:ascii="Times New Roman" w:hAnsi="Times New Roman" w:cs="Times New Roman"/>
-          <w:lang w:val="en-US"/>
-        </w:rPr>
-        <w:t>Orders</w:t>
-      </w:r>
-      <w:r>
-        <w:rPr>
-          <w:rFonts w:ascii="Times New Roman" w:hAnsi="Times New Roman" w:cs="Times New Roman"/>
-        </w:rPr>
-        <w:t xml:space="preserve"> в </w:t>
-      </w:r>
-      <w:r>
-        <w:rPr>
-          <w:rFonts w:ascii="Times New Roman" w:hAnsi="Times New Roman" w:cs="Times New Roman"/>
-          <w:lang w:val="en-US"/>
-        </w:rPr>
-        <w:t>Sales</w:t>
+        <w:t>Изучите связи между таблицами.</w:t>
       </w:r>
     </w:p>
     <w:p>
@@ -1087,49 +1279,51 @@
         <w:rPr>
           <w:rFonts w:ascii="Times New Roman" w:hAnsi="Times New Roman" w:cs="Times New Roman"/>
         </w:rPr>
-        <w:t xml:space="preserve">В каком поле таблицы Заказы содержится информация </w:t>
-      </w:r>
-      <w:r>
-        <w:rPr>
-          <w:rFonts w:ascii="Times New Roman" w:hAnsi="Times New Roman" w:cs="Times New Roman"/>
-        </w:rPr>
-        <w:t>об адресе доставки?</w:t>
-      </w:r>
-    </w:p>
-    <w:p>
-      <w:pPr>
-        <w:ind w:left="1080"/>
-        <w:rPr>
-          <w:rFonts w:ascii="Times New Roman" w:hAnsi="Times New Roman" w:cs="Times New Roman"/>
-        </w:rPr>
-      </w:pPr>
-      <w:proofErr w:type="spellStart"/>
-      <w:r>
-        <w:rPr>
-          <w:rFonts w:ascii="Times New Roman" w:hAnsi="Times New Roman" w:cs="Times New Roman"/>
-          <w:lang w:val="en-US"/>
-        </w:rPr>
-        <w:t>shipaddress</w:t>
-      </w:r>
-      <w:proofErr w:type="spellEnd"/>
+        <w:t>Какое поле в таблиц</w:t>
+      </w:r>
+      <w:r>
+        <w:rPr>
+          <w:rFonts w:ascii="Times New Roman" w:hAnsi="Times New Roman" w:cs="Times New Roman"/>
+        </w:rPr>
+        <w:t>е</w:t>
+      </w:r>
+      <w:r>
+        <w:rPr>
+          <w:rFonts w:ascii="Times New Roman" w:hAnsi="Times New Roman" w:cs="Times New Roman"/>
+        </w:rPr>
+        <w:t xml:space="preserve"> Заказы</w:t>
+      </w:r>
+      <w:r>
+        <w:rPr>
+          <w:rFonts w:ascii="Times New Roman" w:hAnsi="Times New Roman" w:cs="Times New Roman"/>
+        </w:rPr>
+        <w:t xml:space="preserve"> </w:t>
+      </w:r>
+      <w:r>
+        <w:rPr>
+          <w:rFonts w:ascii="Times New Roman" w:hAnsi="Times New Roman" w:cs="Times New Roman"/>
+        </w:rPr>
+        <w:t>используется в качестве внешнего ключа для связи с таблицей Сотрудники?</w:t>
+      </w:r>
     </w:p>
     <w:p>
       <w:pPr>
         <w:jc w:val="center"/>
         <w:rPr>
           <w:rFonts w:ascii="Times New Roman" w:hAnsi="Times New Roman" w:cs="Times New Roman"/>
-        </w:rPr>
-      </w:pPr>
-      <w:r>
-        <w:rPr>
-          <w:rFonts w:ascii="Times New Roman" w:hAnsi="Times New Roman" w:cs="Times New Roman"/>
+          <w:lang w:val="en-US"/>
+        </w:rPr>
+      </w:pPr>
+      <w:r>
+        <w:rPr>
           <w:noProof/>
+          <w:lang w:eastAsia="ja-JP"/>
         </w:rPr>
         <w:drawing>
-          <wp:inline distT="0" distB="0" distL="0" distR="0" wp14:anchorId="1358A571" wp14:editId="1E7D1DA7">
-            <wp:extent cx="2701095" cy="3443288"/>
-            <wp:effectExtent l="0" t="0" r="4445" b="5080"/>
-            <wp:docPr id="1815244185" name="Рисунок 1"/>
+          <wp:inline distT="0" distB="0" distL="0" distR="0" wp14:anchorId="3ADBB3F3" wp14:editId="34C52ABD">
+            <wp:extent cx="5940425" cy="3496568"/>
+            <wp:effectExtent l="0" t="0" r="3175" b="8890"/>
+            <wp:docPr id="7" name="Рисунок 7"/>
             <wp:cNvGraphicFramePr>
               <a:graphicFrameLocks xmlns:a="http://schemas.openxmlformats.org/drawingml/2006/main" noChangeAspect="1"/>
             </wp:cNvGraphicFramePr>
@@ -1137,7 +1331,7 @@
               <a:graphicData uri="http://schemas.openxmlformats.org/drawingml/2006/picture">
                 <pic:pic xmlns:pic="http://schemas.openxmlformats.org/drawingml/2006/picture">
                   <pic:nvPicPr>
-                    <pic:cNvPr id="1815244185" name=""/>
+                    <pic:cNvPr id="0" name=""/>
                     <pic:cNvPicPr/>
                   </pic:nvPicPr>
                   <pic:blipFill>
@@ -1149,7 +1343,7 @@
                   <pic:spPr>
                     <a:xfrm>
                       <a:off x="0" y="0"/>
-                      <a:ext cx="2704674" cy="3447850"/>
+                      <a:ext cx="5940425" cy="3496568"/>
                     </a:xfrm>
                     <a:prstGeom prst="rect">
                       <a:avLst/>
@@ -1177,72 +1371,27 @@
         <w:rPr>
           <w:rFonts w:ascii="Times New Roman" w:hAnsi="Times New Roman" w:cs="Times New Roman"/>
         </w:rPr>
-        <w:t>Данные какого типа хранятся в столбце Дата заказа?</w:t>
-      </w:r>
-    </w:p>
-    <w:p>
-      <w:pPr>
-        <w:ind w:left="1080"/>
-        <w:rPr>
-          <w:rFonts w:ascii="Times New Roman" w:hAnsi="Times New Roman" w:cs="Times New Roman"/>
-          <w:lang w:val="en-US"/>
-        </w:rPr>
-      </w:pPr>
-      <w:r>
-        <w:rPr>
-          <w:rFonts w:ascii="Times New Roman" w:hAnsi="Times New Roman" w:cs="Times New Roman"/>
-          <w:lang w:val="en-US"/>
-        </w:rPr>
-        <w:t>date</w:t>
-      </w:r>
-    </w:p>
-    <w:p>
-      <w:pPr>
-        <w:pStyle w:val="a3"/>
-        <w:numPr>
-          <w:ilvl w:val="1"/>
-          <w:numId w:val="1"/>
-        </w:numPr>
-        <w:rPr>
-          <w:rFonts w:ascii="Times New Roman" w:hAnsi="Times New Roman" w:cs="Times New Roman"/>
-        </w:rPr>
-      </w:pPr>
-      <w:r>
-        <w:rPr>
-          <w:rFonts w:ascii="Times New Roman" w:hAnsi="Times New Roman" w:cs="Times New Roman"/>
-        </w:rPr>
-        <w:t>Какое поле используется в качестве Первичного ключа?</w:t>
-      </w:r>
-    </w:p>
-    <w:p>
-      <w:pPr>
-        <w:ind w:firstLine="1134"/>
-        <w:rPr>
-          <w:rFonts w:ascii="Times New Roman" w:hAnsi="Times New Roman" w:cs="Times New Roman"/>
-          <w:lang w:val="en-US"/>
-        </w:rPr>
-      </w:pPr>
-      <w:proofErr w:type="spellStart"/>
-      <w:r>
-        <w:rPr>
-          <w:rFonts w:ascii="Times New Roman" w:hAnsi="Times New Roman" w:cs="Times New Roman"/>
-          <w:lang w:val="en-US"/>
-        </w:rPr>
         <w:lastRenderedPageBreak/>
-        <w:t>orderid</w:t>
-      </w:r>
-      <w:proofErr w:type="spellEnd"/>
-      <w:r>
-        <w:rPr>
-          <w:rFonts w:ascii="Times New Roman" w:hAnsi="Times New Roman" w:cs="Times New Roman"/>
+        <w:t>Какое поле в таблице Сотрудники используется для связи записей внутри таблицы (Начальник – Подчиненный)?</w:t>
+      </w:r>
+    </w:p>
+    <w:p>
+      <w:pPr>
+        <w:jc w:val="center"/>
+        <w:rPr>
+          <w:rFonts w:ascii="Times New Roman" w:hAnsi="Times New Roman" w:cs="Times New Roman"/>
+        </w:rPr>
+      </w:pPr>
+      <w:r>
+        <w:rPr>
           <w:noProof/>
-          <w:lang w:val="en-US"/>
+          <w:lang w:eastAsia="ja-JP"/>
         </w:rPr>
         <w:drawing>
-          <wp:inline distT="0" distB="0" distL="0" distR="0" wp14:anchorId="28F726E4" wp14:editId="26422C4B">
-            <wp:extent cx="5940425" cy="3458210"/>
-            <wp:effectExtent l="0" t="0" r="3175" b="8890"/>
-            <wp:docPr id="973732456" name="Рисунок 1"/>
+          <wp:inline distT="0" distB="0" distL="0" distR="0" wp14:anchorId="2220ECDE" wp14:editId="642BB76B">
+            <wp:extent cx="2562225" cy="4143375"/>
+            <wp:effectExtent l="0" t="0" r="9525" b="9525"/>
+            <wp:docPr id="8" name="Рисунок 8"/>
             <wp:cNvGraphicFramePr>
               <a:graphicFrameLocks xmlns:a="http://schemas.openxmlformats.org/drawingml/2006/main" noChangeAspect="1"/>
             </wp:cNvGraphicFramePr>
@@ -1250,7 +1399,7 @@
               <a:graphicData uri="http://schemas.openxmlformats.org/drawingml/2006/picture">
                 <pic:pic xmlns:pic="http://schemas.openxmlformats.org/drawingml/2006/picture">
                   <pic:nvPicPr>
-                    <pic:cNvPr id="973732456" name=""/>
+                    <pic:cNvPr id="0" name=""/>
                     <pic:cNvPicPr/>
                   </pic:nvPicPr>
                   <pic:blipFill>
@@ -1262,7 +1411,7 @@
                   <pic:spPr>
                     <a:xfrm>
                       <a:off x="0" y="0"/>
-                      <a:ext cx="5940425" cy="3458210"/>
+                      <a:ext cx="2562225" cy="4143375"/>
                     </a:xfrm>
                     <a:prstGeom prst="rect">
                       <a:avLst/>
@@ -1274,355 +1423,8 @@
           </wp:inline>
         </w:drawing>
       </w:r>
-    </w:p>
-    <w:p>
-      <w:pPr>
-        <w:jc w:val="center"/>
-        <w:rPr>
-          <w:rFonts w:ascii="Times New Roman" w:hAnsi="Times New Roman" w:cs="Times New Roman"/>
-          <w:lang w:val="en-US"/>
-        </w:rPr>
-      </w:pPr>
-      <w:r>
-        <w:rPr>
-          <w:rFonts w:ascii="Times New Roman" w:hAnsi="Times New Roman" w:cs="Times New Roman"/>
-          <w:noProof/>
-          <w:lang w:val="en-US"/>
-        </w:rPr>
-        <w:drawing>
-          <wp:inline distT="0" distB="0" distL="0" distR="0" wp14:anchorId="7A4DD520" wp14:editId="5ED7B672">
-            <wp:extent cx="5497344" cy="5554345"/>
-            <wp:effectExtent l="0" t="0" r="8255" b="8255"/>
-            <wp:docPr id="600420891" name="Рисунок 1" descr="Изображение выглядит как текст, электроника, снимок экрана, программное обеспечение&#10;&#10;Содержимое, созданное искусственным интеллектом, может быть неверным."/>
-            <wp:cNvGraphicFramePr>
-              <a:graphicFrameLocks xmlns:a="http://schemas.openxmlformats.org/drawingml/2006/main" noChangeAspect="1"/>
-            </wp:cNvGraphicFramePr>
-            <a:graphic xmlns:a="http://schemas.openxmlformats.org/drawingml/2006/main">
-              <a:graphicData uri="http://schemas.openxmlformats.org/drawingml/2006/picture">
-                <pic:pic xmlns:pic="http://schemas.openxmlformats.org/drawingml/2006/picture">
-                  <pic:nvPicPr>
-                    <pic:cNvPr id="600420891" name="Рисунок 1" descr="Изображение выглядит как текст, электроника, снимок экрана, программное обеспечение&#10;&#10;Содержимое, созданное искусственным интеллектом, может быть неверным."/>
-                    <pic:cNvPicPr/>
-                  </pic:nvPicPr>
-                  <pic:blipFill>
-                    <a:blip r:embed="rId16"/>
-                    <a:stretch>
-                      <a:fillRect/>
-                    </a:stretch>
-                  </pic:blipFill>
-                  <pic:spPr>
-                    <a:xfrm>
-                      <a:off x="0" y="0"/>
-                      <a:ext cx="5497800" cy="5554806"/>
-                    </a:xfrm>
-                    <a:prstGeom prst="rect">
-                      <a:avLst/>
-                    </a:prstGeom>
-                  </pic:spPr>
-                </pic:pic>
-              </a:graphicData>
-            </a:graphic>
-          </wp:inline>
-        </w:drawing>
-      </w:r>
-    </w:p>
-    <w:p>
-      <w:pPr>
-        <w:pStyle w:val="a3"/>
-        <w:ind w:left="1440"/>
-        <w:rPr>
-          <w:rFonts w:ascii="Times New Roman" w:hAnsi="Times New Roman" w:cs="Times New Roman"/>
-        </w:rPr>
-      </w:pPr>
-    </w:p>
-    <w:p>
-      <w:pPr>
-        <w:pStyle w:val="a3"/>
-        <w:numPr>
-          <w:ilvl w:val="0"/>
-          <w:numId w:val="1"/>
-        </w:numPr>
-        <w:rPr>
-          <w:rFonts w:ascii="Times New Roman" w:hAnsi="Times New Roman" w:cs="Times New Roman"/>
-        </w:rPr>
-      </w:pPr>
-      <w:r>
-        <w:rPr>
-          <w:rFonts w:ascii="Times New Roman" w:hAnsi="Times New Roman" w:cs="Times New Roman"/>
-        </w:rPr>
-        <w:t xml:space="preserve">Создайте диаграмму БД </w:t>
-      </w:r>
-      <w:proofErr w:type="spellStart"/>
-      <w:r>
-        <w:rPr>
-          <w:rFonts w:ascii="Times New Roman" w:hAnsi="Times New Roman" w:cs="Times New Roman"/>
-          <w:lang w:val="en-US"/>
-        </w:rPr>
-        <w:t>db</w:t>
-      </w:r>
-      <w:r>
-        <w:rPr>
-          <w:rFonts w:ascii="Times New Roman" w:hAnsi="Times New Roman" w:cs="Times New Roman"/>
-          <w:lang w:val="en-US"/>
-        </w:rPr>
-        <w:t>SQL</w:t>
-      </w:r>
-      <w:proofErr w:type="spellEnd"/>
-      <w:r>
-        <w:rPr>
-          <w:rFonts w:ascii="Times New Roman" w:hAnsi="Times New Roman" w:cs="Times New Roman"/>
-        </w:rPr>
-        <w:t xml:space="preserve"> (схему БД</w:t>
-      </w:r>
-      <w:r>
-        <w:rPr>
-          <w:rFonts w:ascii="Times New Roman" w:hAnsi="Times New Roman" w:cs="Times New Roman"/>
-        </w:rPr>
-        <w:t xml:space="preserve"> - </w:t>
-      </w:r>
-      <w:r>
-        <w:rPr>
-          <w:rFonts w:ascii="Times New Roman" w:hAnsi="Times New Roman" w:cs="Times New Roman"/>
-          <w:lang w:val="en-US"/>
-        </w:rPr>
-        <w:t>ERD</w:t>
-      </w:r>
-      <w:r>
-        <w:rPr>
-          <w:rFonts w:ascii="Times New Roman" w:hAnsi="Times New Roman" w:cs="Times New Roman"/>
-        </w:rPr>
-        <w:t>)</w:t>
-      </w:r>
-    </w:p>
-    <w:p>
-      <w:pPr>
-        <w:ind w:left="360"/>
-        <w:rPr>
-          <w:rFonts w:ascii="Times New Roman" w:hAnsi="Times New Roman" w:cs="Times New Roman"/>
-          <w:lang w:val="en-US"/>
-        </w:rPr>
-      </w:pPr>
-      <w:r>
-        <w:rPr>
-          <w:rFonts w:ascii="Times New Roman" w:hAnsi="Times New Roman" w:cs="Times New Roman"/>
-          <w:noProof/>
-          <w:lang w:val="en-US"/>
-        </w:rPr>
-        <w:drawing>
-          <wp:inline distT="0" distB="0" distL="0" distR="0" wp14:anchorId="0D645C6F" wp14:editId="597F4F3C">
-            <wp:extent cx="5940425" cy="3568065"/>
-            <wp:effectExtent l="0" t="0" r="3175" b="0"/>
-            <wp:docPr id="484239947" name="Рисунок 1"/>
-            <wp:cNvGraphicFramePr>
-              <a:graphicFrameLocks xmlns:a="http://schemas.openxmlformats.org/drawingml/2006/main" noChangeAspect="1"/>
-            </wp:cNvGraphicFramePr>
-            <a:graphic xmlns:a="http://schemas.openxmlformats.org/drawingml/2006/main">
-              <a:graphicData uri="http://schemas.openxmlformats.org/drawingml/2006/picture">
-                <pic:pic xmlns:pic="http://schemas.openxmlformats.org/drawingml/2006/picture">
-                  <pic:nvPicPr>
-                    <pic:cNvPr id="484239947" name=""/>
-                    <pic:cNvPicPr/>
-                  </pic:nvPicPr>
-                  <pic:blipFill>
-                    <a:blip r:embed="rId17"/>
-                    <a:stretch>
-                      <a:fillRect/>
-                    </a:stretch>
-                  </pic:blipFill>
-                  <pic:spPr>
-                    <a:xfrm>
-                      <a:off x="0" y="0"/>
-                      <a:ext cx="5940425" cy="3568065"/>
-                    </a:xfrm>
-                    <a:prstGeom prst="rect">
-                      <a:avLst/>
-                    </a:prstGeom>
-                  </pic:spPr>
-                </pic:pic>
-              </a:graphicData>
-            </a:graphic>
-          </wp:inline>
-        </w:drawing>
-      </w:r>
-    </w:p>
-    <w:p>
-      <w:pPr>
-        <w:pStyle w:val="a3"/>
-        <w:numPr>
-          <w:ilvl w:val="0"/>
-          <w:numId w:val="1"/>
-        </w:numPr>
-        <w:rPr>
-          <w:rFonts w:ascii="Times New Roman" w:hAnsi="Times New Roman" w:cs="Times New Roman"/>
-        </w:rPr>
-      </w:pPr>
-      <w:r>
-        <w:rPr>
-          <w:rFonts w:ascii="Times New Roman" w:hAnsi="Times New Roman" w:cs="Times New Roman"/>
-        </w:rPr>
-        <w:t>Изучите связи между таблицами.</w:t>
-      </w:r>
-    </w:p>
-    <w:p>
-      <w:pPr>
-        <w:pStyle w:val="a3"/>
-        <w:numPr>
-          <w:ilvl w:val="1"/>
-          <w:numId w:val="1"/>
-        </w:numPr>
-        <w:rPr>
-          <w:rFonts w:ascii="Times New Roman" w:hAnsi="Times New Roman" w:cs="Times New Roman"/>
-        </w:rPr>
-      </w:pPr>
-      <w:r>
-        <w:rPr>
-          <w:rFonts w:ascii="Times New Roman" w:hAnsi="Times New Roman" w:cs="Times New Roman"/>
-        </w:rPr>
-        <w:t>Какое поле в таблиц</w:t>
-      </w:r>
-      <w:r>
-        <w:rPr>
-          <w:rFonts w:ascii="Times New Roman" w:hAnsi="Times New Roman" w:cs="Times New Roman"/>
-        </w:rPr>
-        <w:t>е</w:t>
-      </w:r>
-      <w:r>
-        <w:rPr>
-          <w:rFonts w:ascii="Times New Roman" w:hAnsi="Times New Roman" w:cs="Times New Roman"/>
-        </w:rPr>
-        <w:t xml:space="preserve"> Заказы</w:t>
-      </w:r>
-      <w:r>
-        <w:rPr>
-          <w:rFonts w:ascii="Times New Roman" w:hAnsi="Times New Roman" w:cs="Times New Roman"/>
-        </w:rPr>
-        <w:t xml:space="preserve"> </w:t>
-      </w:r>
-      <w:r>
-        <w:rPr>
-          <w:rFonts w:ascii="Times New Roman" w:hAnsi="Times New Roman" w:cs="Times New Roman"/>
-        </w:rPr>
-        <w:t>используется в качестве внешнего ключа для связи с таблицей Сотрудники?</w:t>
-      </w:r>
-    </w:p>
-    <w:p>
-      <w:pPr>
-        <w:jc w:val="center"/>
-        <w:rPr>
-          <w:rFonts w:ascii="Times New Roman" w:hAnsi="Times New Roman" w:cs="Times New Roman"/>
-          <w:lang w:val="en-US"/>
-        </w:rPr>
-      </w:pPr>
-      <w:r>
-        <w:rPr>
-          <w:rFonts w:ascii="Times New Roman" w:hAnsi="Times New Roman" w:cs="Times New Roman"/>
-          <w:noProof/>
-          <w:lang w:val="en-US"/>
-        </w:rPr>
-        <w:drawing>
-          <wp:inline distT="0" distB="0" distL="0" distR="0" wp14:anchorId="157302E4" wp14:editId="790A09C3">
-            <wp:extent cx="5940425" cy="2541270"/>
-            <wp:effectExtent l="0" t="0" r="3175" b="0"/>
-            <wp:docPr id="826075058" name="Рисунок 1"/>
-            <wp:cNvGraphicFramePr>
-              <a:graphicFrameLocks xmlns:a="http://schemas.openxmlformats.org/drawingml/2006/main" noChangeAspect="1"/>
-            </wp:cNvGraphicFramePr>
-            <a:graphic xmlns:a="http://schemas.openxmlformats.org/drawingml/2006/main">
-              <a:graphicData uri="http://schemas.openxmlformats.org/drawingml/2006/picture">
-                <pic:pic xmlns:pic="http://schemas.openxmlformats.org/drawingml/2006/picture">
-                  <pic:nvPicPr>
-                    <pic:cNvPr id="826075058" name=""/>
-                    <pic:cNvPicPr/>
-                  </pic:nvPicPr>
-                  <pic:blipFill>
-                    <a:blip r:embed="rId18"/>
-                    <a:stretch>
-                      <a:fillRect/>
-                    </a:stretch>
-                  </pic:blipFill>
-                  <pic:spPr>
-                    <a:xfrm>
-                      <a:off x="0" y="0"/>
-                      <a:ext cx="5940425" cy="2541270"/>
-                    </a:xfrm>
-                    <a:prstGeom prst="rect">
-                      <a:avLst/>
-                    </a:prstGeom>
-                  </pic:spPr>
-                </pic:pic>
-              </a:graphicData>
-            </a:graphic>
-          </wp:inline>
-        </w:drawing>
-      </w:r>
-    </w:p>
-    <w:p>
-      <w:pPr>
-        <w:pStyle w:val="a3"/>
-        <w:numPr>
-          <w:ilvl w:val="1"/>
-          <w:numId w:val="1"/>
-        </w:numPr>
-        <w:rPr>
-          <w:rFonts w:ascii="Times New Roman" w:hAnsi="Times New Roman" w:cs="Times New Roman"/>
-        </w:rPr>
-      </w:pPr>
-      <w:r>
-        <w:rPr>
-          <w:rFonts w:ascii="Times New Roman" w:hAnsi="Times New Roman" w:cs="Times New Roman"/>
-        </w:rPr>
-        <w:t>Какое поле в таблице Сотрудники используется для связи записей внутри таблицы (Начальник – Подчиненный)?</w:t>
-      </w:r>
-    </w:p>
-    <w:p>
-      <w:pPr>
-        <w:jc w:val="center"/>
-        <w:rPr>
-          <w:rFonts w:ascii="Times New Roman" w:hAnsi="Times New Roman" w:cs="Times New Roman"/>
-        </w:rPr>
-      </w:pPr>
-      <w:r>
-        <w:rPr>
-          <w:rFonts w:ascii="Times New Roman" w:hAnsi="Times New Roman" w:cs="Times New Roman"/>
-          <w:noProof/>
-        </w:rPr>
-        <w:lastRenderedPageBreak/>
-        <w:drawing>
-          <wp:inline distT="0" distB="0" distL="0" distR="0" wp14:anchorId="3AF0FF48" wp14:editId="25232890">
-            <wp:extent cx="3157233" cy="4491038"/>
-            <wp:effectExtent l="0" t="0" r="5080" b="5080"/>
-            <wp:docPr id="2031151896" name="Рисунок 1" descr="Изображение выглядит как текст, снимок экрана, Шрифт&#10;&#10;Содержимое, созданное искусственным интеллектом, может быть неверным."/>
-            <wp:cNvGraphicFramePr>
-              <a:graphicFrameLocks xmlns:a="http://schemas.openxmlformats.org/drawingml/2006/main" noChangeAspect="1"/>
-            </wp:cNvGraphicFramePr>
-            <a:graphic xmlns:a="http://schemas.openxmlformats.org/drawingml/2006/main">
-              <a:graphicData uri="http://schemas.openxmlformats.org/drawingml/2006/picture">
-                <pic:pic xmlns:pic="http://schemas.openxmlformats.org/drawingml/2006/picture">
-                  <pic:nvPicPr>
-                    <pic:cNvPr id="2031151896" name="Рисунок 1" descr="Изображение выглядит как текст, снимок экрана, Шрифт&#10;&#10;Содержимое, созданное искусственным интеллектом, может быть неверным."/>
-                    <pic:cNvPicPr/>
-                  </pic:nvPicPr>
-                  <pic:blipFill>
-                    <a:blip r:embed="rId19"/>
-                    <a:stretch>
-                      <a:fillRect/>
-                    </a:stretch>
-                  </pic:blipFill>
-                  <pic:spPr>
-                    <a:xfrm>
-                      <a:off x="0" y="0"/>
-                      <a:ext cx="3157795" cy="4491838"/>
-                    </a:xfrm>
-                    <a:prstGeom prst="rect">
-                      <a:avLst/>
-                    </a:prstGeom>
-                  </pic:spPr>
-                </pic:pic>
-              </a:graphicData>
-            </a:graphic>
-          </wp:inline>
-        </w:drawing>
-      </w:r>
+      <w:bookmarkStart w:id="0" w:name="_GoBack"/>
+      <w:bookmarkEnd w:id="0"/>
     </w:p>
     <w:sectPr>
       <w:pgSz w:w="11906" w:h="16838"/>
@@ -1635,8 +1437,8 @@
 </file>
 
 <file path=word/numbering.xml><?xml version="1.0" encoding="utf-8"?>
-<w:numbering xmlns:wpc="http://schemas.microsoft.com/office/word/2010/wordprocessingCanvas" xmlns:cx="http://schemas.microsoft.com/office/drawing/2014/chartex" xmlns:cx1="http://schemas.microsoft.com/office/drawing/2015/9/8/chartex" xmlns:cx2="http://schemas.microsoft.com/office/drawing/2015/10/21/chartex" xmlns:cx3="http://schemas.microsoft.com/office/drawing/2016/5/9/chartex" xmlns:cx4="http://schemas.microsoft.com/office/drawing/2016/5/10/chartex" xmlns:cx5="http://schemas.microsoft.com/office/drawing/2016/5/11/chartex" xmlns:cx6="http://schemas.microsoft.com/office/drawing/2016/5/12/chartex" xmlns:cx7="http://schemas.microsoft.com/office/drawing/2016/5/13/chartex" xmlns:cx8="http://schemas.microsoft.com/office/drawing/2016/5/14/chartex" xmlns:mc="http://schemas.openxmlformats.org/markup-compatibility/2006" xmlns:aink="http://schemas.microsoft.com/office/drawing/2016/ink" xmlns:am3d="http://schemas.microsoft.com/office/drawing/2017/model3d" xmlns:o="urn:schemas-microsoft-com:office:office" xmlns:oel="http://schemas.microsoft.com/office/2019/extlst" xmlns:r="http://schemas.openxmlformats.org/officeDocument/2006/relationships" xmlns:m="http://schemas.openxmlformats.org/officeDocument/2006/math" xmlns:v="urn:schemas-microsoft-com:vml" xmlns:wp14="http://schemas.microsoft.com/office/word/2010/wordprocessingDrawing" xmlns:wp="http://schemas.openxmlformats.org/drawingml/2006/wordprocessingDrawing" xmlns:w10="urn:schemas-microsoft-com:office:word" xmlns:w="http://schemas.openxmlformats.org/wordprocessingml/2006/main" xmlns:w14="http://schemas.microsoft.com/office/word/2010/wordml" xmlns:w15="http://schemas.microsoft.com/office/word/2012/wordml" xmlns:w16cex="http://schemas.microsoft.com/office/word/2018/wordml/cex" xmlns:w16cid="http://schemas.microsoft.com/office/word/2016/wordml/cid" xmlns:w16="http://schemas.microsoft.com/office/word/2018/wordml" xmlns:w16du="http://schemas.microsoft.com/office/word/2023/wordml/word16du" xmlns:w16sdtdh="http://schemas.microsoft.com/office/word/2020/wordml/sdtdatahash" xmlns:w16sdtfl="http://schemas.microsoft.com/office/word/2024/wordml/sdtformatlock" xmlns:w16se="http://schemas.microsoft.com/office/word/2015/wordml/symex" xmlns:wpg="http://schemas.microsoft.com/office/word/2010/wordprocessingGroup" xmlns:wpi="http://schemas.microsoft.com/office/word/2010/wordprocessingInk" xmlns:wne="http://schemas.microsoft.com/office/word/2006/wordml" xmlns:wps="http://schemas.microsoft.com/office/word/2010/wordprocessingShape" mc:Ignorable="w14 w15 w16se w16cid w16 w16cex w16sdtdh w16sdtfl w16du wp14">
-  <w:abstractNum w:abstractNumId="0" w15:restartNumberingAfterBreak="0">
+<w:numbering xmlns:wpc="http://schemas.microsoft.com/office/word/2010/wordprocessingCanvas" xmlns:mc="http://schemas.openxmlformats.org/markup-compatibility/2006" xmlns:o="urn:schemas-microsoft-com:office:office" xmlns:r="http://schemas.openxmlformats.org/officeDocument/2006/relationships" xmlns:m="http://schemas.openxmlformats.org/officeDocument/2006/math" xmlns:v="urn:schemas-microsoft-com:vml" xmlns:wp14="http://schemas.microsoft.com/office/word/2010/wordprocessingDrawing" xmlns:wp="http://schemas.openxmlformats.org/drawingml/2006/wordprocessingDrawing" xmlns:w10="urn:schemas-microsoft-com:office:word" xmlns:w="http://schemas.openxmlformats.org/wordprocessingml/2006/main" xmlns:w14="http://schemas.microsoft.com/office/word/2010/wordml" xmlns:wpg="http://schemas.microsoft.com/office/word/2010/wordprocessingGroup" xmlns:wpi="http://schemas.microsoft.com/office/word/2010/wordprocessingInk" xmlns:wne="http://schemas.microsoft.com/office/word/2006/wordml" xmlns:wps="http://schemas.microsoft.com/office/word/2010/wordprocessingShape" mc:Ignorable="w14 wp14">
+  <w:abstractNum w:abstractNumId="0">
     <w:nsid w:val="06565081"/>
     <w:multiLevelType w:val="hybridMultilevel"/>
     <w:tmpl w:val="5052B272"/>
@@ -1722,7 +1524,7 @@
       </w:pPr>
     </w:lvl>
   </w:abstractNum>
-  <w:abstractNum w:abstractNumId="1" w15:restartNumberingAfterBreak="0">
+  <w:abstractNum w:abstractNumId="1">
     <w:nsid w:val="30C00030"/>
     <w:multiLevelType w:val="hybridMultilevel"/>
     <w:tmpl w:val="180E163A"/>
@@ -1811,7 +1613,7 @@
       </w:pPr>
     </w:lvl>
   </w:abstractNum>
-  <w:abstractNum w:abstractNumId="2" w15:restartNumberingAfterBreak="0">
+  <w:abstractNum w:abstractNumId="2">
     <w:nsid w:val="41953946"/>
     <w:multiLevelType w:val="hybridMultilevel"/>
     <w:tmpl w:val="180E163A"/>
@@ -1900,7 +1702,7 @@
       </w:pPr>
     </w:lvl>
   </w:abstractNum>
-  <w:abstractNum w:abstractNumId="3" w15:restartNumberingAfterBreak="0">
+  <w:abstractNum w:abstractNumId="3">
     <w:nsid w:val="41FA47D1"/>
     <w:multiLevelType w:val="hybridMultilevel"/>
     <w:tmpl w:val="7C72C018"/>
@@ -1986,7 +1788,7 @@
       </w:pPr>
     </w:lvl>
   </w:abstractNum>
-  <w:abstractNum w:abstractNumId="4" w15:restartNumberingAfterBreak="0">
+  <w:abstractNum w:abstractNumId="4">
     <w:nsid w:val="55C064BE"/>
     <w:multiLevelType w:val="hybridMultilevel"/>
     <w:tmpl w:val="180E163A"/>
@@ -2075,7 +1877,7 @@
       </w:pPr>
     </w:lvl>
   </w:abstractNum>
-  <w:abstractNum w:abstractNumId="5" w15:restartNumberingAfterBreak="0">
+  <w:abstractNum w:abstractNumId="5">
     <w:nsid w:val="6E186C71"/>
     <w:multiLevelType w:val="hybridMultilevel"/>
     <w:tmpl w:val="FD88EBFA"/>
@@ -2161,7 +1963,7 @@
       </w:pPr>
     </w:lvl>
   </w:abstractNum>
-  <w:abstractNum w:abstractNumId="6" w15:restartNumberingAfterBreak="0">
+  <w:abstractNum w:abstractNumId="6">
     <w:nsid w:val="7D613852"/>
     <w:multiLevelType w:val="hybridMultilevel"/>
     <w:tmpl w:val="FD88EBFA"/>
@@ -2247,32 +2049,32 @@
       </w:pPr>
     </w:lvl>
   </w:abstractNum>
-  <w:num w:numId="1" w16cid:durableId="103350775">
+  <w:num w:numId="1">
     <w:abstractNumId w:val="2"/>
   </w:num>
-  <w:num w:numId="2" w16cid:durableId="729351527">
+  <w:num w:numId="2">
     <w:abstractNumId w:val="0"/>
   </w:num>
-  <w:num w:numId="3" w16cid:durableId="1761831665">
+  <w:num w:numId="3">
     <w:abstractNumId w:val="3"/>
   </w:num>
-  <w:num w:numId="4" w16cid:durableId="1227180143">
+  <w:num w:numId="4">
     <w:abstractNumId w:val="5"/>
   </w:num>
-  <w:num w:numId="5" w16cid:durableId="285282454">
+  <w:num w:numId="5">
     <w:abstractNumId w:val="6"/>
   </w:num>
-  <w:num w:numId="6" w16cid:durableId="1325469686">
+  <w:num w:numId="6">
     <w:abstractNumId w:val="1"/>
   </w:num>
-  <w:num w:numId="7" w16cid:durableId="47533564">
+  <w:num w:numId="7">
     <w:abstractNumId w:val="4"/>
   </w:num>
 </w:numbering>
 </file>
 
 <file path=word/styles.xml><?xml version="1.0" encoding="utf-8"?>
-<w:styles xmlns:mc="http://schemas.openxmlformats.org/markup-compatibility/2006" xmlns:r="http://schemas.openxmlformats.org/officeDocument/2006/relationships" xmlns:w="http://schemas.openxmlformats.org/wordprocessingml/2006/main" xmlns:w14="http://schemas.microsoft.com/office/word/2010/wordml" xmlns:w15="http://schemas.microsoft.com/office/word/2012/wordml" xmlns:w16cex="http://schemas.microsoft.com/office/word/2018/wordml/cex" xmlns:w16cid="http://schemas.microsoft.com/office/word/2016/wordml/cid" xmlns:w16="http://schemas.microsoft.com/office/word/2018/wordml" xmlns:w16du="http://schemas.microsoft.com/office/word/2023/wordml/word16du" xmlns:w16sdtdh="http://schemas.microsoft.com/office/word/2020/wordml/sdtdatahash" xmlns:w16sdtfl="http://schemas.microsoft.com/office/word/2024/wordml/sdtformatlock" xmlns:w16se="http://schemas.microsoft.com/office/word/2015/wordml/symex" mc:Ignorable="w14 w15 w16se w16cid w16 w16cex w16sdtdh w16sdtfl w16du">
+<w:styles xmlns:mc="http://schemas.openxmlformats.org/markup-compatibility/2006" xmlns:r="http://schemas.openxmlformats.org/officeDocument/2006/relationships" xmlns:w="http://schemas.openxmlformats.org/wordprocessingml/2006/main" xmlns:w14="http://schemas.microsoft.com/office/word/2010/wordml" mc:Ignorable="w14">
   <w:docDefaults>
     <w:rPrDefault>
       <w:rPr>
@@ -2288,383 +2090,144 @@
       </w:pPr>
     </w:pPrDefault>
   </w:docDefaults>
-  <w:latentStyles w:defLockedState="0" w:defUIPriority="99" w:defSemiHidden="0" w:defUnhideWhenUsed="0" w:defQFormat="0" w:count="376">
-    <w:lsdException w:name="Normal" w:uiPriority="0" w:qFormat="1"/>
-    <w:lsdException w:name="heading 1" w:uiPriority="9" w:qFormat="1"/>
-    <w:lsdException w:name="heading 2" w:semiHidden="1" w:uiPriority="9" w:unhideWhenUsed="1" w:qFormat="1"/>
-    <w:lsdException w:name="heading 3" w:semiHidden="1" w:uiPriority="9" w:unhideWhenUsed="1" w:qFormat="1"/>
-    <w:lsdException w:name="heading 4" w:semiHidden="1" w:uiPriority="9" w:unhideWhenUsed="1" w:qFormat="1"/>
-    <w:lsdException w:name="heading 5" w:semiHidden="1" w:uiPriority="9" w:unhideWhenUsed="1" w:qFormat="1"/>
-    <w:lsdException w:name="heading 6" w:semiHidden="1" w:uiPriority="9" w:unhideWhenUsed="1" w:qFormat="1"/>
-    <w:lsdException w:name="heading 7" w:semiHidden="1" w:uiPriority="9" w:unhideWhenUsed="1" w:qFormat="1"/>
-    <w:lsdException w:name="heading 8" w:semiHidden="1" w:uiPriority="9" w:unhideWhenUsed="1" w:qFormat="1"/>
-    <w:lsdException w:name="heading 9" w:semiHidden="1" w:uiPriority="9" w:unhideWhenUsed="1" w:qFormat="1"/>
-    <w:lsdException w:name="index 1" w:semiHidden="1" w:unhideWhenUsed="1"/>
-    <w:lsdException w:name="index 2" w:semiHidden="1" w:unhideWhenUsed="1"/>
-    <w:lsdException w:name="index 3" w:semiHidden="1" w:unhideWhenUsed="1"/>
-    <w:lsdException w:name="index 4" w:semiHidden="1" w:unhideWhenUsed="1"/>
-    <w:lsdException w:name="index 5" w:semiHidden="1" w:unhideWhenUsed="1"/>
-    <w:lsdException w:name="index 6" w:semiHidden="1" w:unhideWhenUsed="1"/>
-    <w:lsdException w:name="index 7" w:semiHidden="1" w:unhideWhenUsed="1"/>
-    <w:lsdException w:name="index 8" w:semiHidden="1" w:unhideWhenUsed="1"/>
-    <w:lsdException w:name="index 9" w:semiHidden="1" w:unhideWhenUsed="1"/>
-    <w:lsdException w:name="toc 1" w:semiHidden="1" w:uiPriority="39" w:unhideWhenUsed="1"/>
-    <w:lsdException w:name="toc 2" w:semiHidden="1" w:uiPriority="39" w:unhideWhenUsed="1"/>
-    <w:lsdException w:name="toc 3" w:semiHidden="1" w:uiPriority="39" w:unhideWhenUsed="1"/>
-    <w:lsdException w:name="toc 4" w:semiHidden="1" w:uiPriority="39" w:unhideWhenUsed="1"/>
-    <w:lsdException w:name="toc 5" w:semiHidden="1" w:uiPriority="39" w:unhideWhenUsed="1"/>
-    <w:lsdException w:name="toc 6" w:semiHidden="1" w:uiPriority="39" w:unhideWhenUsed="1"/>
-    <w:lsdException w:name="toc 7" w:semiHidden="1" w:uiPriority="39" w:unhideWhenUsed="1"/>
-    <w:lsdException w:name="toc 8" w:semiHidden="1" w:uiPriority="39" w:unhideWhenUsed="1"/>
-    <w:lsdException w:name="toc 9" w:semiHidden="1" w:uiPriority="39" w:unhideWhenUsed="1"/>
-    <w:lsdException w:name="Normal Indent" w:semiHidden="1" w:unhideWhenUsed="1"/>
-    <w:lsdException w:name="footnote text" w:semiHidden="1" w:unhideWhenUsed="1"/>
-    <w:lsdException w:name="annotation text" w:semiHidden="1" w:unhideWhenUsed="1"/>
-    <w:lsdException w:name="header" w:semiHidden="1" w:unhideWhenUsed="1"/>
-    <w:lsdException w:name="footer" w:semiHidden="1" w:unhideWhenUsed="1"/>
-    <w:lsdException w:name="index heading" w:semiHidden="1" w:unhideWhenUsed="1"/>
-    <w:lsdException w:name="caption" w:semiHidden="1" w:uiPriority="35" w:unhideWhenUsed="1" w:qFormat="1"/>
-    <w:lsdException w:name="table of figures" w:semiHidden="1" w:unhideWhenUsed="1"/>
-    <w:lsdException w:name="envelope address" w:semiHidden="1" w:unhideWhenUsed="1"/>
-    <w:lsdException w:name="envelope return" w:semiHidden="1" w:unhideWhenUsed="1"/>
-    <w:lsdException w:name="footnote reference" w:semiHidden="1" w:unhideWhenUsed="1"/>
-    <w:lsdException w:name="annotation reference" w:semiHidden="1" w:unhideWhenUsed="1"/>
-    <w:lsdException w:name="line number" w:semiHidden="1" w:unhideWhenUsed="1"/>
-    <w:lsdException w:name="page number" w:semiHidden="1" w:unhideWhenUsed="1"/>
-    <w:lsdException w:name="endnote reference" w:semiHidden="1" w:unhideWhenUsed="1"/>
-    <w:lsdException w:name="endnote text" w:semiHidden="1" w:unhideWhenUsed="1"/>
-    <w:lsdException w:name="table of authorities" w:semiHidden="1" w:unhideWhenUsed="1"/>
-    <w:lsdException w:name="macro" w:semiHidden="1" w:unhideWhenUsed="1"/>
-    <w:lsdException w:name="toa heading" w:semiHidden="1" w:unhideWhenUsed="1"/>
-    <w:lsdException w:name="List" w:semiHidden="1" w:unhideWhenUsed="1"/>
-    <w:lsdException w:name="List Bullet" w:semiHidden="1" w:unhideWhenUsed="1"/>
-    <w:lsdException w:name="List Number" w:semiHidden="1" w:unhideWhenUsed="1"/>
-    <w:lsdException w:name="List 2" w:semiHidden="1" w:unhideWhenUsed="1"/>
-    <w:lsdException w:name="List 3" w:semiHidden="1" w:unhideWhenUsed="1"/>
-    <w:lsdException w:name="List 4" w:semiHidden="1" w:unhideWhenUsed="1"/>
-    <w:lsdException w:name="List 5" w:semiHidden="1" w:unhideWhenUsed="1"/>
-    <w:lsdException w:name="List Bullet 2" w:semiHidden="1" w:unhideWhenUsed="1"/>
-    <w:lsdException w:name="List Bullet 3" w:semiHidden="1" w:unhideWhenUsed="1"/>
-    <w:lsdException w:name="List Bullet 4" w:semiHidden="1" w:unhideWhenUsed="1"/>
-    <w:lsdException w:name="List Bullet 5" w:semiHidden="1" w:unhideWhenUsed="1"/>
-    <w:lsdException w:name="List Number 2" w:semiHidden="1" w:unhideWhenUsed="1"/>
-    <w:lsdException w:name="List Number 3" w:semiHidden="1" w:unhideWhenUsed="1"/>
-    <w:lsdException w:name="List Number 4" w:semiHidden="1" w:unhideWhenUsed="1"/>
-    <w:lsdException w:name="List Number 5" w:semiHidden="1" w:unhideWhenUsed="1"/>
-    <w:lsdException w:name="Title" w:uiPriority="10" w:qFormat="1"/>
-    <w:lsdException w:name="Closing" w:semiHidden="1" w:unhideWhenUsed="1"/>
-    <w:lsdException w:name="Signature" w:semiHidden="1" w:unhideWhenUsed="1"/>
-    <w:lsdException w:name="Default Paragraph Font" w:semiHidden="1" w:uiPriority="1" w:unhideWhenUsed="1"/>
-    <w:lsdException w:name="Body Text" w:semiHidden="1" w:unhideWhenUsed="1"/>
-    <w:lsdException w:name="Body Text Indent" w:semiHidden="1" w:unhideWhenUsed="1"/>
-    <w:lsdException w:name="List Continue" w:semiHidden="1" w:unhideWhenUsed="1"/>
-    <w:lsdException w:name="List Continue 2" w:semiHidden="1" w:unhideWhenUsed="1"/>
-    <w:lsdException w:name="List Continue 3" w:semiHidden="1" w:unhideWhenUsed="1"/>
-    <w:lsdException w:name="List Continue 4" w:semiHidden="1" w:unhideWhenUsed="1"/>
-    <w:lsdException w:name="List Continue 5" w:semiHidden="1" w:unhideWhenUsed="1"/>
-    <w:lsdException w:name="Message Header" w:semiHidden="1" w:unhideWhenUsed="1"/>
-    <w:lsdException w:name="Subtitle" w:uiPriority="11" w:qFormat="1"/>
-    <w:lsdException w:name="Salutation" w:semiHidden="1" w:unhideWhenUsed="1"/>
-    <w:lsdException w:name="Date" w:semiHidden="1" w:unhideWhenUsed="1"/>
-    <w:lsdException w:name="Body Text First Indent" w:semiHidden="1" w:unhideWhenUsed="1"/>
-    <w:lsdException w:name="Body Text First Indent 2" w:semiHidden="1" w:unhideWhenUsed="1"/>
-    <w:lsdException w:name="Note Heading" w:semiHidden="1" w:unhideWhenUsed="1"/>
-    <w:lsdException w:name="Body Text 2" w:semiHidden="1" w:unhideWhenUsed="1"/>
-    <w:lsdException w:name="Body Text 3" w:semiHidden="1" w:unhideWhenUsed="1"/>
-    <w:lsdException w:name="Body Text Indent 2" w:semiHidden="1" w:unhideWhenUsed="1"/>
-    <w:lsdException w:name="Body Text Indent 3" w:semiHidden="1" w:unhideWhenUsed="1"/>
-    <w:lsdException w:name="Block Text" w:semiHidden="1" w:unhideWhenUsed="1"/>
-    <w:lsdException w:name="Hyperlink" w:semiHidden="1" w:unhideWhenUsed="1"/>
-    <w:lsdException w:name="FollowedHyperlink" w:semiHidden="1" w:unhideWhenUsed="1"/>
-    <w:lsdException w:name="Strong" w:uiPriority="22" w:qFormat="1"/>
-    <w:lsdException w:name="Emphasis" w:uiPriority="20" w:qFormat="1"/>
-    <w:lsdException w:name="Document Map" w:semiHidden="1" w:unhideWhenUsed="1"/>
-    <w:lsdException w:name="Plain Text" w:semiHidden="1" w:unhideWhenUsed="1"/>
-    <w:lsdException w:name="E-mail Signature" w:semiHidden="1" w:unhideWhenUsed="1"/>
-    <w:lsdException w:name="HTML Top of Form" w:semiHidden="1" w:unhideWhenUsed="1"/>
-    <w:lsdException w:name="HTML Bottom of Form" w:semiHidden="1" w:unhideWhenUsed="1"/>
-    <w:lsdException w:name="Normal (Web)" w:semiHidden="1" w:unhideWhenUsed="1"/>
-    <w:lsdException w:name="HTML Acronym" w:semiHidden="1" w:unhideWhenUsed="1"/>
-    <w:lsdException w:name="HTML Address" w:semiHidden="1" w:unhideWhenUsed="1"/>
-    <w:lsdException w:name="HTML Cite" w:semiHidden="1" w:unhideWhenUsed="1"/>
-    <w:lsdException w:name="HTML Code" w:semiHidden="1" w:unhideWhenUsed="1"/>
-    <w:lsdException w:name="HTML Definition" w:semiHidden="1" w:unhideWhenUsed="1"/>
-    <w:lsdException w:name="HTML Keyboard" w:semiHidden="1" w:unhideWhenUsed="1"/>
-    <w:lsdException w:name="HTML Preformatted" w:semiHidden="1" w:unhideWhenUsed="1"/>
-    <w:lsdException w:name="HTML Sample" w:semiHidden="1" w:unhideWhenUsed="1"/>
-    <w:lsdException w:name="HTML Typewriter" w:semiHidden="1" w:unhideWhenUsed="1"/>
-    <w:lsdException w:name="HTML Variable" w:semiHidden="1" w:unhideWhenUsed="1"/>
-    <w:lsdException w:name="Normal Table" w:semiHidden="1" w:unhideWhenUsed="1"/>
-    <w:lsdException w:name="annotation subject" w:semiHidden="1" w:unhideWhenUsed="1"/>
-    <w:lsdException w:name="No List" w:semiHidden="1" w:unhideWhenUsed="1"/>
-    <w:lsdException w:name="Outline List 1" w:semiHidden="1" w:unhideWhenUsed="1"/>
-    <w:lsdException w:name="Outline List 2" w:semiHidden="1" w:unhideWhenUsed="1"/>
-    <w:lsdException w:name="Outline List 3" w:semiHidden="1" w:unhideWhenUsed="1"/>
-    <w:lsdException w:name="Table Simple 1" w:semiHidden="1" w:unhideWhenUsed="1"/>
-    <w:lsdException w:name="Table Simple 2" w:semiHidden="1" w:unhideWhenUsed="1"/>
-    <w:lsdException w:name="Table Simple 3" w:semiHidden="1" w:unhideWhenUsed="1"/>
-    <w:lsdException w:name="Table Classic 1" w:semiHidden="1" w:unhideWhenUsed="1"/>
-    <w:lsdException w:name="Table Classic 2" w:semiHidden="1" w:unhideWhenUsed="1"/>
-    <w:lsdException w:name="Table Classic 3" w:semiHidden="1" w:unhideWhenUsed="1"/>
-    <w:lsdException w:name="Table Classic 4" w:semiHidden="1" w:unhideWhenUsed="1"/>
-    <w:lsdException w:name="Table Colorful 1" w:semiHidden="1" w:unhideWhenUsed="1"/>
-    <w:lsdException w:name="Table Colorful 2" w:semiHidden="1" w:unhideWhenUsed="1"/>
-    <w:lsdException w:name="Table Colorful 3" w:semiHidden="1" w:unhideWhenUsed="1"/>
-    <w:lsdException w:name="Table Columns 1" w:semiHidden="1" w:unhideWhenUsed="1"/>
-    <w:lsdException w:name="Table Columns 2" w:semiHidden="1" w:unhideWhenUsed="1"/>
-    <w:lsdException w:name="Table Columns 3" w:semiHidden="1" w:unhideWhenUsed="1"/>
-    <w:lsdException w:name="Table Columns 4" w:semiHidden="1" w:unhideWhenUsed="1"/>
-    <w:lsdException w:name="Table Columns 5" w:semiHidden="1" w:unhideWhenUsed="1"/>
-    <w:lsdException w:name="Table Grid 1" w:semiHidden="1" w:unhideWhenUsed="1"/>
-    <w:lsdException w:name="Table Grid 2" w:semiHidden="1" w:unhideWhenUsed="1"/>
-    <w:lsdException w:name="Table Grid 3" w:semiHidden="1" w:unhideWhenUsed="1"/>
-    <w:lsdException w:name="Table Grid 4" w:semiHidden="1" w:unhideWhenUsed="1"/>
-    <w:lsdException w:name="Table Grid 5" w:semiHidden="1" w:unhideWhenUsed="1"/>
-    <w:lsdException w:name="Table Grid 6" w:semiHidden="1" w:unhideWhenUsed="1"/>
-    <w:lsdException w:name="Table Grid 7" w:semiHidden="1" w:unhideWhenUsed="1"/>
-    <w:lsdException w:name="Table Grid 8" w:semiHidden="1" w:unhideWhenUsed="1"/>
-    <w:lsdException w:name="Table List 1" w:semiHidden="1" w:unhideWhenUsed="1"/>
-    <w:lsdException w:name="Table List 2" w:semiHidden="1" w:unhideWhenUsed="1"/>
-    <w:lsdException w:name="Table List 3" w:semiHidden="1" w:unhideWhenUsed="1"/>
-    <w:lsdException w:name="Table List 4" w:semiHidden="1" w:unhideWhenUsed="1"/>
-    <w:lsdException w:name="Table List 5" w:semiHidden="1" w:unhideWhenUsed="1"/>
-    <w:lsdException w:name="Table List 6" w:semiHidden="1" w:unhideWhenUsed="1"/>
-    <w:lsdException w:name="Table List 7" w:semiHidden="1" w:unhideWhenUsed="1"/>
-    <w:lsdException w:name="Table List 8" w:semiHidden="1" w:unhideWhenUsed="1"/>
-    <w:lsdException w:name="Table 3D effects 1" w:semiHidden="1" w:unhideWhenUsed="1"/>
-    <w:lsdException w:name="Table 3D effects 2" w:semiHidden="1" w:unhideWhenUsed="1"/>
-    <w:lsdException w:name="Table 3D effects 3" w:semiHidden="1" w:unhideWhenUsed="1"/>
-    <w:lsdException w:name="Table Contemporary" w:semiHidden="1" w:unhideWhenUsed="1"/>
-    <w:lsdException w:name="Table Elegant" w:semiHidden="1" w:unhideWhenUsed="1"/>
-    <w:lsdException w:name="Table Professional" w:semiHidden="1" w:unhideWhenUsed="1"/>
-    <w:lsdException w:name="Table Subtle 1" w:semiHidden="1" w:unhideWhenUsed="1"/>
-    <w:lsdException w:name="Table Subtle 2" w:semiHidden="1" w:unhideWhenUsed="1"/>
-    <w:lsdException w:name="Table Web 1" w:semiHidden="1" w:unhideWhenUsed="1"/>
-    <w:lsdException w:name="Table Web 2" w:semiHidden="1" w:unhideWhenUsed="1"/>
-    <w:lsdException w:name="Table Web 3" w:semiHidden="1" w:unhideWhenUsed="1"/>
-    <w:lsdException w:name="Balloon Text" w:semiHidden="1" w:unhideWhenUsed="1"/>
-    <w:lsdException w:name="Table Grid" w:uiPriority="39"/>
-    <w:lsdException w:name="Table Theme" w:semiHidden="1" w:unhideWhenUsed="1"/>
-    <w:lsdException w:name="Placeholder Text" w:semiHidden="1"/>
-    <w:lsdException w:name="No Spacing" w:uiPriority="1" w:qFormat="1"/>
-    <w:lsdException w:name="Light Shading" w:uiPriority="60"/>
-    <w:lsdException w:name="Light List" w:uiPriority="61"/>
-    <w:lsdException w:name="Light Grid" w:uiPriority="62"/>
-    <w:lsdException w:name="Medium Shading 1" w:uiPriority="63"/>
-    <w:lsdException w:name="Medium Shading 2" w:uiPriority="64"/>
-    <w:lsdException w:name="Medium List 1" w:uiPriority="65"/>
-    <w:lsdException w:name="Medium List 2" w:uiPriority="66"/>
-    <w:lsdException w:name="Medium Grid 1" w:uiPriority="67"/>
-    <w:lsdException w:name="Medium Grid 2" w:uiPriority="68"/>
-    <w:lsdException w:name="Medium Grid 3" w:uiPriority="69"/>
-    <w:lsdException w:name="Dark List" w:uiPriority="70"/>
-    <w:lsdException w:name="Colorful Shading" w:uiPriority="71"/>
-    <w:lsdException w:name="Colorful List" w:uiPriority="72"/>
-    <w:lsdException w:name="Colorful Grid" w:uiPriority="73"/>
-    <w:lsdException w:name="Light Shading Accent 1" w:uiPriority="60"/>
-    <w:lsdException w:name="Light List Accent 1" w:uiPriority="61"/>
-    <w:lsdException w:name="Light Grid Accent 1" w:uiPriority="62"/>
-    <w:lsdException w:name="Medium Shading 1 Accent 1" w:uiPriority="63"/>
-    <w:lsdException w:name="Medium Shading 2 Accent 1" w:uiPriority="64"/>
-    <w:lsdException w:name="Medium List 1 Accent 1" w:uiPriority="65"/>
-    <w:lsdException w:name="Revision" w:semiHidden="1"/>
-    <w:lsdException w:name="List Paragraph" w:uiPriority="34" w:qFormat="1"/>
-    <w:lsdException w:name="Quote" w:uiPriority="29" w:qFormat="1"/>
-    <w:lsdException w:name="Intense Quote" w:uiPriority="30" w:qFormat="1"/>
-    <w:lsdException w:name="Medium List 2 Accent 1" w:uiPriority="66"/>
-    <w:lsdException w:name="Medium Grid 1 Accent 1" w:uiPriority="67"/>
-    <w:lsdException w:name="Medium Grid 2 Accent 1" w:uiPriority="68"/>
-    <w:lsdException w:name="Medium Grid 3 Accent 1" w:uiPriority="69"/>
-    <w:lsdException w:name="Dark List Accent 1" w:uiPriority="70"/>
-    <w:lsdException w:name="Colorful Shading Accent 1" w:uiPriority="71"/>
-    <w:lsdException w:name="Colorful List Accent 1" w:uiPriority="72"/>
-    <w:lsdException w:name="Colorful Grid Accent 1" w:uiPriority="73"/>
-    <w:lsdException w:name="Light Shading Accent 2" w:uiPriority="60"/>
-    <w:lsdException w:name="Light List Accent 2" w:uiPriority="61"/>
-    <w:lsdException w:name="Light Grid Accent 2" w:uiPriority="62"/>
-    <w:lsdException w:name="Medium Shading 1 Accent 2" w:uiPriority="63"/>
-    <w:lsdException w:name="Medium Shading 2 Accent 2" w:uiPriority="64"/>
-    <w:lsdException w:name="Medium List 1 Accent 2" w:uiPriority="65"/>
-    <w:lsdException w:name="Medium List 2 Accent 2" w:uiPriority="66"/>
-    <w:lsdException w:name="Medium Grid 1 Accent 2" w:uiPriority="67"/>
-    <w:lsdException w:name="Medium Grid 2 Accent 2" w:uiPriority="68"/>
-    <w:lsdException w:name="Medium Grid 3 Accent 2" w:uiPriority="69"/>
-    <w:lsdException w:name="Dark List Accent 2" w:uiPriority="70"/>
-    <w:lsdException w:name="Colorful Shading Accent 2" w:uiPriority="71"/>
-    <w:lsdException w:name="Colorful List Accent 2" w:uiPriority="72"/>
-    <w:lsdException w:name="Colorful Grid Accent 2" w:uiPriority="73"/>
-    <w:lsdException w:name="Light Shading Accent 3" w:uiPriority="60"/>
-    <w:lsdException w:name="Light List Accent 3" w:uiPriority="61"/>
-    <w:lsdException w:name="Light Grid Accent 3" w:uiPriority="62"/>
-    <w:lsdException w:name="Medium Shading 1 Accent 3" w:uiPriority="63"/>
-    <w:lsdException w:name="Medium Shading 2 Accent 3" w:uiPriority="64"/>
-    <w:lsdException w:name="Medium List 1 Accent 3" w:uiPriority="65"/>
-    <w:lsdException w:name="Medium List 2 Accent 3" w:uiPriority="66"/>
-    <w:lsdException w:name="Medium Grid 1 Accent 3" w:uiPriority="67"/>
-    <w:lsdException w:name="Medium Grid 2 Accent 3" w:uiPriority="68"/>
-    <w:lsdException w:name="Medium Grid 3 Accent 3" w:uiPriority="69"/>
-    <w:lsdException w:name="Dark List Accent 3" w:uiPriority="70"/>
-    <w:lsdException w:name="Colorful Shading Accent 3" w:uiPriority="71"/>
-    <w:lsdException w:name="Colorful List Accent 3" w:uiPriority="72"/>
-    <w:lsdException w:name="Colorful Grid Accent 3" w:uiPriority="73"/>
-    <w:lsdException w:name="Light Shading Accent 4" w:uiPriority="60"/>
-    <w:lsdException w:name="Light List Accent 4" w:uiPriority="61"/>
-    <w:lsdException w:name="Light Grid Accent 4" w:uiPriority="62"/>
-    <w:lsdException w:name="Medium Shading 1 Accent 4" w:uiPriority="63"/>
-    <w:lsdException w:name="Medium Shading 2 Accent 4" w:uiPriority="64"/>
-    <w:lsdException w:name="Medium List 1 Accent 4" w:uiPriority="65"/>
-    <w:lsdException w:name="Medium List 2 Accent 4" w:uiPriority="66"/>
-    <w:lsdException w:name="Medium Grid 1 Accent 4" w:uiPriority="67"/>
-    <w:lsdException w:name="Medium Grid 2 Accent 4" w:uiPriority="68"/>
-    <w:lsdException w:name="Medium Grid 3 Accent 4" w:uiPriority="69"/>
-    <w:lsdException w:name="Dark List Accent 4" w:uiPriority="70"/>
-    <w:lsdException w:name="Colorful Shading Accent 4" w:uiPriority="71"/>
-    <w:lsdException w:name="Colorful List Accent 4" w:uiPriority="72"/>
-    <w:lsdException w:name="Colorful Grid Accent 4" w:uiPriority="73"/>
-    <w:lsdException w:name="Light Shading Accent 5" w:uiPriority="60"/>
-    <w:lsdException w:name="Light List Accent 5" w:uiPriority="61"/>
-    <w:lsdException w:name="Light Grid Accent 5" w:uiPriority="62"/>
-    <w:lsdException w:name="Medium Shading 1 Accent 5" w:uiPriority="63"/>
-    <w:lsdException w:name="Medium Shading 2 Accent 5" w:uiPriority="64"/>
-    <w:lsdException w:name="Medium List 1 Accent 5" w:uiPriority="65"/>
-    <w:lsdException w:name="Medium List 2 Accent 5" w:uiPriority="66"/>
-    <w:lsdException w:name="Medium Grid 1 Accent 5" w:uiPriority="67"/>
-    <w:lsdException w:name="Medium Grid 2 Accent 5" w:uiPriority="68"/>
-    <w:lsdException w:name="Medium Grid 3 Accent 5" w:uiPriority="69"/>
-    <w:lsdException w:name="Dark List Accent 5" w:uiPriority="70"/>
-    <w:lsdException w:name="Colorful Shading Accent 5" w:uiPriority="71"/>
-    <w:lsdException w:name="Colorful List Accent 5" w:uiPriority="72"/>
-    <w:lsdException w:name="Colorful Grid Accent 5" w:uiPriority="73"/>
-    <w:lsdException w:name="Light Shading Accent 6" w:uiPriority="60"/>
-    <w:lsdException w:name="Light List Accent 6" w:uiPriority="61"/>
-    <w:lsdException w:name="Light Grid Accent 6" w:uiPriority="62"/>
-    <w:lsdException w:name="Medium Shading 1 Accent 6" w:uiPriority="63"/>
-    <w:lsdException w:name="Medium Shading 2 Accent 6" w:uiPriority="64"/>
-    <w:lsdException w:name="Medium List 1 Accent 6" w:uiPriority="65"/>
-    <w:lsdException w:name="Medium List 2 Accent 6" w:uiPriority="66"/>
-    <w:lsdException w:name="Medium Grid 1 Accent 6" w:uiPriority="67"/>
-    <w:lsdException w:name="Medium Grid 2 Accent 6" w:uiPriority="68"/>
-    <w:lsdException w:name="Medium Grid 3 Accent 6" w:uiPriority="69"/>
-    <w:lsdException w:name="Dark List Accent 6" w:uiPriority="70"/>
-    <w:lsdException w:name="Colorful Shading Accent 6" w:uiPriority="71"/>
-    <w:lsdException w:name="Colorful List Accent 6" w:uiPriority="72"/>
-    <w:lsdException w:name="Colorful Grid Accent 6" w:uiPriority="73"/>
-    <w:lsdException w:name="Subtle Emphasis" w:uiPriority="19" w:qFormat="1"/>
-    <w:lsdException w:name="Intense Emphasis" w:uiPriority="21" w:qFormat="1"/>
-    <w:lsdException w:name="Subtle Reference" w:uiPriority="31" w:qFormat="1"/>
-    <w:lsdException w:name="Intense Reference" w:uiPriority="32" w:qFormat="1"/>
-    <w:lsdException w:name="Book Title" w:uiPriority="33" w:qFormat="1"/>
-    <w:lsdException w:name="Bibliography" w:semiHidden="1" w:uiPriority="37" w:unhideWhenUsed="1"/>
-    <w:lsdException w:name="TOC Heading" w:semiHidden="1" w:uiPriority="39" w:unhideWhenUsed="1" w:qFormat="1"/>
-    <w:lsdException w:name="Plain Table 1" w:uiPriority="41"/>
-    <w:lsdException w:name="Plain Table 2" w:uiPriority="42"/>
-    <w:lsdException w:name="Plain Table 3" w:uiPriority="43"/>
-    <w:lsdException w:name="Plain Table 4" w:uiPriority="44"/>
-    <w:lsdException w:name="Plain Table 5" w:uiPriority="45"/>
-    <w:lsdException w:name="Grid Table Light" w:uiPriority="40"/>
-    <w:lsdException w:name="Grid Table 1 Light" w:uiPriority="46"/>
-    <w:lsdException w:name="Grid Table 2" w:uiPriority="47"/>
-    <w:lsdException w:name="Grid Table 3" w:uiPriority="48"/>
-    <w:lsdException w:name="Grid Table 4" w:uiPriority="49"/>
-    <w:lsdException w:name="Grid Table 5 Dark" w:uiPriority="50"/>
-    <w:lsdException w:name="Grid Table 6 Colorful" w:uiPriority="51"/>
-    <w:lsdException w:name="Grid Table 7 Colorful" w:uiPriority="52"/>
-    <w:lsdException w:name="Grid Table 1 Light Accent 1" w:uiPriority="46"/>
-    <w:lsdException w:name="Grid Table 2 Accent 1" w:uiPriority="47"/>
-    <w:lsdException w:name="Grid Table 3 Accent 1" w:uiPriority="48"/>
-    <w:lsdException w:name="Grid Table 4 Accent 1" w:uiPriority="49"/>
-    <w:lsdException w:name="Grid Table 5 Dark Accent 1" w:uiPriority="50"/>
-    <w:lsdException w:name="Grid Table 6 Colorful Accent 1" w:uiPriority="51"/>
-    <w:lsdException w:name="Grid Table 7 Colorful Accent 1" w:uiPriority="52"/>
-    <w:lsdException w:name="Grid Table 1 Light Accent 2" w:uiPriority="46"/>
-    <w:lsdException w:name="Grid Table 2 Accent 2" w:uiPriority="47"/>
-    <w:lsdException w:name="Grid Table 3 Accent 2" w:uiPriority="48"/>
-    <w:lsdException w:name="Grid Table 4 Accent 2" w:uiPriority="49"/>
-    <w:lsdException w:name="Grid Table 5 Dark Accent 2" w:uiPriority="50"/>
-    <w:lsdException w:name="Grid Table 6 Colorful Accent 2" w:uiPriority="51"/>
-    <w:lsdException w:name="Grid Table 7 Colorful Accent 2" w:uiPriority="52"/>
-    <w:lsdException w:name="Grid Table 1 Light Accent 3" w:uiPriority="46"/>
-    <w:lsdException w:name="Grid Table 2 Accent 3" w:uiPriority="47"/>
-    <w:lsdException w:name="Grid Table 3 Accent 3" w:uiPriority="48"/>
-    <w:lsdException w:name="Grid Table 4 Accent 3" w:uiPriority="49"/>
-    <w:lsdException w:name="Grid Table 5 Dark Accent 3" w:uiPriority="50"/>
-    <w:lsdException w:name="Grid Table 6 Colorful Accent 3" w:uiPriority="51"/>
-    <w:lsdException w:name="Grid Table 7 Colorful Accent 3" w:uiPriority="52"/>
-    <w:lsdException w:name="Grid Table 1 Light Accent 4" w:uiPriority="46"/>
-    <w:lsdException w:name="Grid Table 2 Accent 4" w:uiPriority="47"/>
-    <w:lsdException w:name="Grid Table 3 Accent 4" w:uiPriority="48"/>
-    <w:lsdException w:name="Grid Table 4 Accent 4" w:uiPriority="49"/>
-    <w:lsdException w:name="Grid Table 5 Dark Accent 4" w:uiPriority="50"/>
-    <w:lsdException w:name="Grid Table 6 Colorful Accent 4" w:uiPriority="51"/>
-    <w:lsdException w:name="Grid Table 7 Colorful Accent 4" w:uiPriority="52"/>
-    <w:lsdException w:name="Grid Table 1 Light Accent 5" w:uiPriority="46"/>
-    <w:lsdException w:name="Grid Table 2 Accent 5" w:uiPriority="47"/>
-    <w:lsdException w:name="Grid Table 3 Accent 5" w:uiPriority="48"/>
-    <w:lsdException w:name="Grid Table 4 Accent 5" w:uiPriority="49"/>
-    <w:lsdException w:name="Grid Table 5 Dark Accent 5" w:uiPriority="50"/>
-    <w:lsdException w:name="Grid Table 6 Colorful Accent 5" w:uiPriority="51"/>
-    <w:lsdException w:name="Grid Table 7 Colorful Accent 5" w:uiPriority="52"/>
-    <w:lsdException w:name="Grid Table 1 Light Accent 6" w:uiPriority="46"/>
-    <w:lsdException w:name="Grid Table 2 Accent 6" w:uiPriority="47"/>
-    <w:lsdException w:name="Grid Table 3 Accent 6" w:uiPriority="48"/>
-    <w:lsdException w:name="Grid Table 4 Accent 6" w:uiPriority="49"/>
-    <w:lsdException w:name="Grid Table 5 Dark Accent 6" w:uiPriority="50"/>
-    <w:lsdException w:name="Grid Table 6 Colorful Accent 6" w:uiPriority="51"/>
-    <w:lsdException w:name="Grid Table 7 Colorful Accent 6" w:uiPriority="52"/>
-    <w:lsdException w:name="List Table 1 Light" w:uiPriority="46"/>
-    <w:lsdException w:name="List Table 2" w:uiPriority="47"/>
-    <w:lsdException w:name="List Table 3" w:uiPriority="48"/>
-    <w:lsdException w:name="List Table 4" w:uiPriority="49"/>
-    <w:lsdException w:name="List Table 5 Dark" w:uiPriority="50"/>
-    <w:lsdException w:name="List Table 6 Colorful" w:uiPriority="51"/>
-    <w:lsdException w:name="List Table 7 Colorful" w:uiPriority="52"/>
-    <w:lsdException w:name="List Table 1 Light Accent 1" w:uiPriority="46"/>
-    <w:lsdException w:name="List Table 2 Accent 1" w:uiPriority="47"/>
-    <w:lsdException w:name="List Table 3 Accent 1" w:uiPriority="48"/>
-    <w:lsdException w:name="List Table 4 Accent 1" w:uiPriority="49"/>
-    <w:lsdException w:name="List Table 5 Dark Accent 1" w:uiPriority="50"/>
-    <w:lsdException w:name="List Table 6 Colorful Accent 1" w:uiPriority="51"/>
-    <w:lsdException w:name="List Table 7 Colorful Accent 1" w:uiPriority="52"/>
-    <w:lsdException w:name="List Table 1 Light Accent 2" w:uiPriority="46"/>
-    <w:lsdException w:name="List Table 2 Accent 2" w:uiPriority="47"/>
-    <w:lsdException w:name="List Table 3 Accent 2" w:uiPriority="48"/>
-    <w:lsdException w:name="List Table 4 Accent 2" w:uiPriority="49"/>
-    <w:lsdException w:name="List Table 5 Dark Accent 2" w:uiPriority="50"/>
-    <w:lsdException w:name="List Table 6 Colorful Accent 2" w:uiPriority="51"/>
-    <w:lsdException w:name="List Table 7 Colorful Accent 2" w:uiPriority="52"/>
-    <w:lsdException w:name="List Table 1 Light Accent 3" w:uiPriority="46"/>
-    <w:lsdException w:name="List Table 2 Accent 3" w:uiPriority="47"/>
-    <w:lsdException w:name="List Table 3 Accent 3" w:uiPriority="48"/>
-    <w:lsdException w:name="List Table 4 Accent 3" w:uiPriority="49"/>
-    <w:lsdException w:name="List Table 5 Dark Accent 3" w:uiPriority="50"/>
-    <w:lsdException w:name="List Table 6 Colorful Accent 3" w:uiPriority="51"/>
-    <w:lsdException w:name="List Table 7 Colorful Accent 3" w:uiPriority="52"/>
-    <w:lsdException w:name="List Table 1 Light Accent 4" w:uiPriority="46"/>
-    <w:lsdException w:name="List Table 2 Accent 4" w:uiPriority="47"/>
-    <w:lsdException w:name="List Table 3 Accent 4" w:uiPriority="48"/>
-    <w:lsdException w:name="List Table 4 Accent 4" w:uiPriority="49"/>
-    <w:lsdException w:name="List Table 5 Dark Accent 4" w:uiPriority="50"/>
-    <w:lsdException w:name="List Table 6 Colorful Accent 4" w:uiPriority="51"/>
-    <w:lsdException w:name="List Table 7 Colorful Accent 4" w:uiPriority="52"/>
-    <w:lsdException w:name="List Table 1 Light Accent 5" w:uiPriority="46"/>
-    <w:lsdException w:name="List Table 2 Accent 5" w:uiPriority="47"/>
-    <w:lsdException w:name="List Table 3 Accent 5" w:uiPriority="48"/>
-    <w:lsdException w:name="List Table 4 Accent 5" w:uiPriority="49"/>
-    <w:lsdException w:name="List Table 5 Dark Accent 5" w:uiPriority="50"/>
-    <w:lsdException w:name="List Table 6 Colorful Accent 5" w:uiPriority="51"/>
-    <w:lsdException w:name="List Table 7 Colorful Accent 5" w:uiPriority="52"/>
-    <w:lsdException w:name="List Table 1 Light Accent 6" w:uiPriority="46"/>
-    <w:lsdException w:name="List Table 2 Accent 6" w:uiPriority="47"/>
-    <w:lsdException w:name="List Table 3 Accent 6" w:uiPriority="48"/>
-    <w:lsdException w:name="List Table 4 Accent 6" w:uiPriority="49"/>
-    <w:lsdException w:name="List Table 5 Dark Accent 6" w:uiPriority="50"/>
-    <w:lsdException w:name="List Table 6 Colorful Accent 6" w:uiPriority="51"/>
-    <w:lsdException w:name="List Table 7 Colorful Accent 6" w:uiPriority="52"/>
-    <w:lsdException w:name="Mention" w:semiHidden="1" w:unhideWhenUsed="1"/>
-    <w:lsdException w:name="Smart Hyperlink" w:semiHidden="1" w:unhideWhenUsed="1"/>
-    <w:lsdException w:name="Hashtag" w:semiHidden="1" w:unhideWhenUsed="1"/>
-    <w:lsdException w:name="Unresolved Mention" w:semiHidden="1" w:unhideWhenUsed="1"/>
-    <w:lsdException w:name="Smart Link" w:semiHidden="1" w:unhideWhenUsed="1"/>
+  <w:latentStyles w:defLockedState="0" w:defUIPriority="99" w:defSemiHidden="1" w:defUnhideWhenUsed="1" w:defQFormat="0" w:count="267">
+    <w:lsdException w:name="Normal" w:semiHidden="0" w:uiPriority="0" w:unhideWhenUsed="0" w:qFormat="1"/>
+    <w:lsdException w:name="heading 1" w:semiHidden="0" w:uiPriority="9" w:unhideWhenUsed="0" w:qFormat="1"/>
+    <w:lsdException w:name="heading 2" w:uiPriority="9" w:qFormat="1"/>
+    <w:lsdException w:name="heading 3" w:uiPriority="9" w:qFormat="1"/>
+    <w:lsdException w:name="heading 4" w:uiPriority="9" w:qFormat="1"/>
+    <w:lsdException w:name="heading 5" w:uiPriority="9" w:qFormat="1"/>
+    <w:lsdException w:name="heading 6" w:uiPriority="9" w:qFormat="1"/>
+    <w:lsdException w:name="heading 7" w:uiPriority="9" w:qFormat="1"/>
+    <w:lsdException w:name="heading 8" w:uiPriority="9" w:qFormat="1"/>
+    <w:lsdException w:name="heading 9" w:uiPriority="9" w:qFormat="1"/>
+    <w:lsdException w:name="toc 1" w:uiPriority="39"/>
+    <w:lsdException w:name="toc 2" w:uiPriority="39"/>
+    <w:lsdException w:name="toc 3" w:uiPriority="39"/>
+    <w:lsdException w:name="toc 4" w:uiPriority="39"/>
+    <w:lsdException w:name="toc 5" w:uiPriority="39"/>
+    <w:lsdException w:name="toc 6" w:uiPriority="39"/>
+    <w:lsdException w:name="toc 7" w:uiPriority="39"/>
+    <w:lsdException w:name="toc 8" w:uiPriority="39"/>
+    <w:lsdException w:name="toc 9" w:uiPriority="39"/>
+    <w:lsdException w:name="caption" w:uiPriority="35" w:qFormat="1"/>
+    <w:lsdException w:name="Title" w:semiHidden="0" w:uiPriority="10" w:unhideWhenUsed="0" w:qFormat="1"/>
+    <w:lsdException w:name="Default Paragraph Font" w:uiPriority="1"/>
+    <w:lsdException w:name="Subtitle" w:semiHidden="0" w:uiPriority="11" w:unhideWhenUsed="0" w:qFormat="1"/>
+    <w:lsdException w:name="Strong" w:semiHidden="0" w:uiPriority="22" w:unhideWhenUsed="0" w:qFormat="1"/>
+    <w:lsdException w:name="Emphasis" w:semiHidden="0" w:uiPriority="20" w:unhideWhenUsed="0" w:qFormat="1"/>
+    <w:lsdException w:name="Table Grid" w:semiHidden="0" w:uiPriority="39" w:unhideWhenUsed="0"/>
+    <w:lsdException w:name="Placeholder Text" w:unhideWhenUsed="0"/>
+    <w:lsdException w:name="No Spacing" w:semiHidden="0" w:uiPriority="1" w:unhideWhenUsed="0" w:qFormat="1"/>
+    <w:lsdException w:name="Light Shading" w:semiHidden="0" w:uiPriority="60" w:unhideWhenUsed="0"/>
+    <w:lsdException w:name="Light List" w:semiHidden="0" w:uiPriority="61" w:unhideWhenUsed="0"/>
+    <w:lsdException w:name="Light Grid" w:semiHidden="0" w:uiPriority="62" w:unhideWhenUsed="0"/>
+    <w:lsdException w:name="Medium Shading 1" w:semiHidden="0" w:uiPriority="63" w:unhideWhenUsed="0"/>
+    <w:lsdException w:name="Medium Shading 2" w:semiHidden="0" w:uiPriority="64" w:unhideWhenUsed="0"/>
+    <w:lsdException w:name="Medium List 1" w:semiHidden="0" w:uiPriority="65" w:unhideWhenUsed="0"/>
+    <w:lsdException w:name="Medium List 2" w:semiHidden="0" w:uiPriority="66" w:unhideWhenUsed="0"/>
+    <w:lsdException w:name="Medium Grid 1" w:semiHidden="0" w:uiPriority="67" w:unhideWhenUsed="0"/>
+    <w:lsdException w:name="Medium Grid 2" w:semiHidden="0" w:uiPriority="68" w:unhideWhenUsed="0"/>
+    <w:lsdException w:name="Medium Grid 3" w:semiHidden="0" w:uiPriority="69" w:unhideWhenUsed="0"/>
+    <w:lsdException w:name="Dark List" w:semiHidden="0" w:uiPriority="70" w:unhideWhenUsed="0"/>
+    <w:lsdException w:name="Colorful Shading" w:semiHidden="0" w:uiPriority="71" w:unhideWhenUsed="0"/>
+    <w:lsdException w:name="Colorful List" w:semiHidden="0" w:uiPriority="72" w:unhideWhenUsed="0"/>
+    <w:lsdException w:name="Colorful Grid" w:semiHidden="0" w:uiPriority="73" w:unhideWhenUsed="0"/>
+    <w:lsdException w:name="Light Shading Accent 1" w:semiHidden="0" w:uiPriority="60" w:unhideWhenUsed="0"/>
+    <w:lsdException w:name="Light List Accent 1" w:semiHidden="0" w:uiPriority="61" w:unhideWhenUsed="0"/>
+    <w:lsdException w:name="Light Grid Accent 1" w:semiHidden="0" w:uiPriority="62" w:unhideWhenUsed="0"/>
+    <w:lsdException w:name="Medium Shading 1 Accent 1" w:semiHidden="0" w:uiPriority="63" w:unhideWhenUsed="0"/>
+    <w:lsdException w:name="Medium Shading 2 Accent 1" w:semiHidden="0" w:uiPriority="64" w:unhideWhenUsed="0"/>
+    <w:lsdException w:name="Medium List 1 Accent 1" w:semiHidden="0" w:uiPriority="65" w:unhideWhenUsed="0"/>
+    <w:lsdException w:name="Revision" w:unhideWhenUsed="0"/>
+    <w:lsdException w:name="List Paragraph" w:semiHidden="0" w:uiPriority="34" w:unhideWhenUsed="0" w:qFormat="1"/>
+    <w:lsdException w:name="Quote" w:semiHidden="0" w:uiPriority="29" w:unhideWhenUsed="0" w:qFormat="1"/>
+    <w:lsdException w:name="Intense Quote" w:semiHidden="0" w:uiPriority="30" w:unhideWhenUsed="0" w:qFormat="1"/>
+    <w:lsdException w:name="Medium List 2 Accent 1" w:semiHidden="0" w:uiPriority="66" w:unhideWhenUsed="0"/>
+    <w:lsdException w:name="Medium Grid 1 Accent 1" w:semiHidden="0" w:uiPriority="67" w:unhideWhenUsed="0"/>
+    <w:lsdException w:name="Medium Grid 2 Accent 1" w:semiHidden="0" w:uiPriority="68" w:unhideWhenUsed="0"/>
+    <w:lsdException w:name="Medium Grid 3 Accent 1" w:semiHidden="0" w:uiPriority="69" w:unhideWhenUsed="0"/>
+    <w:lsdException w:name="Dark List Accent 1" w:semiHidden="0" w:uiPriority="70" w:unhideWhenUsed="0"/>
+    <w:lsdException w:name="Colorful Shading Accent 1" w:semiHidden="0" w:uiPriority="71" w:unhideWhenUsed="0"/>
+    <w:lsdException w:name="Colorful List Accent 1" w:semiHidden="0" w:uiPriority="72" w:unhideWhenUsed="0"/>
+    <w:lsdException w:name="Colorful Grid Accent 1" w:semiHidden="0" w:uiPriority="73" w:unhideWhenUsed="0"/>
+    <w:lsdException w:name="Light Shading Accent 2" w:semiHidden="0" w:uiPriority="60" w:unhideWhenUsed="0"/>
+    <w:lsdException w:name="Light List Accent 2" w:semiHidden="0" w:uiPriority="61" w:unhideWhenUsed="0"/>
+    <w:lsdException w:name="Light Grid Accent 2" w:semiHidden="0" w:uiPriority="62" w:unhideWhenUsed="0"/>
+    <w:lsdException w:name="Medium Shading 1 Accent 2" w:semiHidden="0" w:uiPriority="63" w:unhideWhenUsed="0"/>
+    <w:lsdException w:name="Medium Shading 2 Accent 2" w:semiHidden="0" w:uiPriority="64" w:unhideWhenUsed="0"/>
+    <w:lsdException w:name="Medium List 1 Accent 2" w:semiHidden="0" w:uiPriority="65" w:unhideWhenUsed="0"/>
+    <w:lsdException w:name="Medium List 2 Accent 2" w:semiHidden="0" w:uiPriority="66" w:unhideWhenUsed="0"/>
+    <w:lsdException w:name="Medium Grid 1 Accent 2" w:semiHidden="0" w:uiPriority="67" w:unhideWhenUsed="0"/>
+    <w:lsdException w:name="Medium Grid 2 Accent 2" w:semiHidden="0" w:uiPriority="68" w:unhideWhenUsed="0"/>
+    <w:lsdException w:name="Medium Grid 3 Accent 2" w:semiHidden="0" w:uiPriority="69" w:unhideWhenUsed="0"/>
+    <w:lsdException w:name="Dark List Accent 2" w:semiHidden="0" w:uiPriority="70" w:unhideWhenUsed="0"/>
+    <w:lsdException w:name="Colorful Shading Accent 2" w:semiHidden="0" w:uiPriority="71" w:unhideWhenUsed="0"/>
+    <w:lsdException w:name="Colorful List Accent 2" w:semiHidden="0" w:uiPriority="72" w:unhideWhenUsed="0"/>
+    <w:lsdException w:name="Colorful Grid Accent 2" w:semiHidden="0" w:uiPriority="73" w:unhideWhenUsed="0"/>
+    <w:lsdException w:name="Light Shading Accent 3" w:semiHidden="0" w:uiPriority="60" w:unhideWhenUsed="0"/>
+    <w:lsdException w:name="Light List Accent 3" w:semiHidden="0" w:uiPriority="61" w:unhideWhenUsed="0"/>
+    <w:lsdException w:name="Light Grid Accent 3" w:semiHidden="0" w:uiPriority="62" w:unhideWhenUsed="0"/>
+    <w:lsdException w:name="Medium Shading 1 Accent 3" w:semiHidden="0" w:uiPriority="63" w:unhideWhenUsed="0"/>
+    <w:lsdException w:name="Medium Shading 2 Accent 3" w:semiHidden="0" w:uiPriority="64" w:unhideWhenUsed="0"/>
+    <w:lsdException w:name="Medium List 1 Accent 3" w:semiHidden="0" w:uiPriority="65" w:unhideWhenUsed="0"/>
+    <w:lsdException w:name="Medium List 2 Accent 3" w:semiHidden="0" w:uiPriority="66" w:unhideWhenUsed="0"/>
+    <w:lsdException w:name="Medium Grid 1 Accent 3" w:semiHidden="0" w:uiPriority="67" w:unhideWhenUsed="0"/>
+    <w:lsdException w:name="Medium Grid 2 Accent 3" w:semiHidden="0" w:uiPriority="68" w:unhideWhenUsed="0"/>
+    <w:lsdException w:name="Medium Grid 3 Accent 3" w:semiHidden="0" w:uiPriority="69" w:unhideWhenUsed="0"/>
+    <w:lsdException w:name="Dark List Accent 3" w:semiHidden="0" w:uiPriority="70" w:unhideWhenUsed="0"/>
+    <w:lsdException w:name="Colorful Shading Accent 3" w:semiHidden="0" w:uiPriority="71" w:unhideWhenUsed="0"/>
+    <w:lsdException w:name="Colorful List Accent 3" w:semiHidden="0" w:uiPriority="72" w:unhideWhenUsed="0"/>
+    <w:lsdException w:name="Colorful Grid Accent 3" w:semiHidden="0" w:uiPriority="73" w:unhideWhenUsed="0"/>
+    <w:lsdException w:name="Light Shading Accent 4" w:semiHidden="0" w:uiPriority="60" w:unhideWhenUsed="0"/>
+    <w:lsdException w:name="Light List Accent 4" w:semiHidden="0" w:uiPriority="61" w:unhideWhenUsed="0"/>
+    <w:lsdException w:name="Light Grid Accent 4" w:semiHidden="0" w:uiPriority="62" w:unhideWhenUsed="0"/>
+    <w:lsdException w:name="Medium Shading 1 Accent 4" w:semiHidden="0" w:uiPriority="63" w:unhideWhenUsed="0"/>
+    <w:lsdException w:name="Medium Shading 2 Accent 4" w:semiHidden="0" w:uiPriority="64" w:unhideWhenUsed="0"/>
+    <w:lsdException w:name="Medium List 1 Accent 4" w:semiHidden="0" w:uiPriority="65" w:unhideWhenUsed="0"/>
+    <w:lsdException w:name="Medium List 2 Accent 4" w:semiHidden="0" w:uiPriority="66" w:unhideWhenUsed="0"/>
+    <w:lsdException w:name="Medium Grid 1 Accent 4" w:semiHidden="0" w:uiPriority="67" w:unhideWhenUsed="0"/>
+    <w:lsdException w:name="Medium Grid 2 Accent 4" w:semiHidden="0" w:uiPriority="68" w:unhideWhenUsed="0"/>
+    <w:lsdException w:name="Medium Grid 3 Accent 4" w:semiHidden="0" w:uiPriority="69" w:unhideWhenUsed="0"/>
+    <w:lsdException w:name="Dark List Accent 4" w:semiHidden="0" w:uiPriority="70" w:unhideWhenUsed="0"/>
+    <w:lsdException w:name="Colorful Shading Accent 4" w:semiHidden="0" w:uiPriority="71" w:unhideWhenUsed="0"/>
+    <w:lsdException w:name="Colorful List Accent 4" w:semiHidden="0" w:uiPriority="72" w:unhideWhenUsed="0"/>
+    <w:lsdException w:name="Colorful Grid Accent 4" w:semiHidden="0" w:uiPriority="73" w:unhideWhenUsed="0"/>
+    <w:lsdException w:name="Light Shading Accent 5" w:semiHidden="0" w:uiPriority="60" w:unhideWhenUsed="0"/>
+    <w:lsdException w:name="Light List Accent 5" w:semiHidden="0" w:uiPriority="61" w:unhideWhenUsed="0"/>
+    <w:lsdException w:name="Light Grid Accent 5" w:semiHidden="0" w:uiPriority="62" w:unhideWhenUsed="0"/>
+    <w:lsdException w:name="Medium Shading 1 Accent 5" w:semiHidden="0" w:uiPriority="63" w:unhideWhenUsed="0"/>
+    <w:lsdException w:name="Medium Shading 2 Accent 5" w:semiHidden="0" w:uiPriority="64" w:unhideWhenUsed="0"/>
+    <w:lsdException w:name="Medium List 1 Accent 5" w:semiHidden="0" w:uiPriority="65" w:unhideWhenUsed="0"/>
+    <w:lsdException w:name="Medium List 2 Accent 5" w:semiHidden="0" w:uiPriority="66" w:unhideWhenUsed="0"/>
+    <w:lsdException w:name="Medium Grid 1 Accent 5" w:semiHidden="0" w:uiPriority="67" w:unhideWhenUsed="0"/>
+    <w:lsdException w:name="Medium Grid 2 Accent 5" w:semiHidden="0" w:uiPriority="68" w:unhideWhenUsed="0"/>
+    <w:lsdException w:name="Medium Grid 3 Accent 5" w:semiHidden="0" w:uiPriority="69" w:unhideWhenUsed="0"/>
+    <w:lsdException w:name="Dark List Accent 5" w:semiHidden="0" w:uiPriority="70" w:unhideWhenUsed="0"/>
+    <w:lsdException w:name="Colorful Shading Accent 5" w:semiHidden="0" w:uiPriority="71" w:unhideWhenUsed="0"/>
+    <w:lsdException w:name="Colorful List Accent 5" w:semiHidden="0" w:uiPriority="72" w:unhideWhenUsed="0"/>
+    <w:lsdException w:name="Colorful Grid Accent 5" w:semiHidden="0" w:uiPriority="73" w:unhideWhenUsed="0"/>
+    <w:lsdException w:name="Light Shading Accent 6" w:semiHidden="0" w:uiPriority="60" w:unhideWhenUsed="0"/>
+    <w:lsdException w:name="Light List Accent 6" w:semiHidden="0" w:uiPriority="61" w:unhideWhenUsed="0"/>
+    <w:lsdException w:name="Light Grid Accent 6" w:semiHidden="0" w:uiPriority="62" w:unhideWhenUsed="0"/>
+    <w:lsdException w:name="Medium Shading 1 Accent 6" w:semiHidden="0" w:uiPriority="63" w:unhideWhenUsed="0"/>
+    <w:lsdException w:name="Medium Shading 2 Accent 6" w:semiHidden="0" w:uiPriority="64" w:unhideWhenUsed="0"/>
+    <w:lsdException w:name="Medium List 1 Accent 6" w:semiHidden="0" w:uiPriority="65" w:unhideWhenUsed="0"/>
+    <w:lsdException w:name="Medium List 2 Accent 6" w:semiHidden="0" w:uiPriority="66" w:unhideWhenUsed="0"/>
+    <w:lsdException w:name="Medium Grid 1 Accent 6" w:semiHidden="0" w:uiPriority="67" w:unhideWhenUsed="0"/>
+    <w:lsdException w:name="Medium Grid 2 Accent 6" w:semiHidden="0" w:uiPriority="68" w:unhideWhenUsed="0"/>
+    <w:lsdException w:name="Medium Grid 3 Accent 6" w:semiHidden="0" w:uiPriority="69" w:unhideWhenUsed="0"/>
+    <w:lsdException w:name="Dark List Accent 6" w:semiHidden="0" w:uiPriority="70" w:unhideWhenUsed="0"/>
+    <w:lsdException w:name="Colorful Shading Accent 6" w:semiHidden="0" w:uiPriority="71" w:unhideWhenUsed="0"/>
+    <w:lsdException w:name="Colorful List Accent 6" w:semiHidden="0" w:uiPriority="72" w:unhideWhenUsed="0"/>
+    <w:lsdException w:name="Colorful Grid Accent 6" w:semiHidden="0" w:uiPriority="73" w:unhideWhenUsed="0"/>
+    <w:lsdException w:name="Subtle Emphasis" w:semiHidden="0" w:uiPriority="19" w:unhideWhenUsed="0" w:qFormat="1"/>
+    <w:lsdException w:name="Intense Emphasis" w:semiHidden="0" w:uiPriority="21" w:unhideWhenUsed="0" w:qFormat="1"/>
+    <w:lsdException w:name="Subtle Reference" w:semiHidden="0" w:uiPriority="31" w:unhideWhenUsed="0" w:qFormat="1"/>
+    <w:lsdException w:name="Intense Reference" w:semiHidden="0" w:uiPriority="32" w:unhideWhenUsed="0" w:qFormat="1"/>
+    <w:lsdException w:name="Book Title" w:semiHidden="0" w:uiPriority="33" w:unhideWhenUsed="0" w:qFormat="1"/>
+    <w:lsdException w:name="Bibliography" w:uiPriority="37"/>
+    <w:lsdException w:name="TOC Heading" w:uiPriority="39" w:qFormat="1"/>
   </w:latentStyles>
   <w:style w:type="paragraph" w:default="1" w:styleId="a">
     <w:name w:val="Normal"/>
@@ -2935,7 +2498,7 @@
       <w:lang w:eastAsia="ru-RU"/>
     </w:rPr>
   </w:style>
-  <w:style w:type="character" w:styleId="a7">
+  <w:style w:type="character" w:customStyle="1" w:styleId="UnresolvedMention">
     <w:name w:val="Unresolved Mention"/>
     <w:basedOn w:val="a0"/>
     <w:uiPriority w:val="99"/>
@@ -2945,6 +2508,506 @@
     <w:rPr>
       <w:color w:val="605E5C"/>
       <w:shd w:val="clear" w:color="auto" w:fill="E1DFDD"/>
+    </w:rPr>
+  </w:style>
+  <w:style w:type="paragraph" w:styleId="a7">
+    <w:name w:val="Balloon Text"/>
+    <w:basedOn w:val="a"/>
+    <w:link w:val="a8"/>
+    <w:uiPriority w:val="99"/>
+    <w:semiHidden/>
+    <w:unhideWhenUsed/>
+    <w:rsid w:val="00AF02E7"/>
+    <w:pPr>
+      <w:spacing w:after="0" w:line="240" w:lineRule="auto"/>
+    </w:pPr>
+    <w:rPr>
+      <w:rFonts w:ascii="Tahoma" w:hAnsi="Tahoma" w:cs="Tahoma"/>
+      <w:sz w:val="16"/>
+      <w:szCs w:val="16"/>
+    </w:rPr>
+  </w:style>
+  <w:style w:type="character" w:customStyle="1" w:styleId="a8">
+    <w:name w:val="Текст выноски Знак"/>
+    <w:basedOn w:val="a0"/>
+    <w:link w:val="a7"/>
+    <w:uiPriority w:val="99"/>
+    <w:semiHidden/>
+    <w:rsid w:val="00AF02E7"/>
+    <w:rPr>
+      <w:rFonts w:ascii="Tahoma" w:hAnsi="Tahoma" w:cs="Tahoma"/>
+      <w:sz w:val="16"/>
+      <w:szCs w:val="16"/>
+    </w:rPr>
+  </w:style>
+</w:styles>
+</file>
+
+<file path=word/stylesWithEffects.xml><?xml version="1.0" encoding="utf-8"?>
+<w:styles xmlns:wpc="http://schemas.microsoft.com/office/word/2010/wordprocessingCanvas" xmlns:mc="http://schemas.openxmlformats.org/markup-compatibility/2006" xmlns:o="urn:schemas-microsoft-com:office:office" xmlns:r="http://schemas.openxmlformats.org/officeDocument/2006/relationships" xmlns:m="http://schemas.openxmlformats.org/officeDocument/2006/math" xmlns:v="urn:schemas-microsoft-com:vml" xmlns:wp14="http://schemas.microsoft.com/office/word/2010/wordprocessingDrawing" xmlns:wp="http://schemas.openxmlformats.org/drawingml/2006/wordprocessingDrawing" xmlns:w10="urn:schemas-microsoft-com:office:word" xmlns:w="http://schemas.openxmlformats.org/wordprocessingml/2006/main" xmlns:w14="http://schemas.microsoft.com/office/word/2010/wordml" xmlns:wpg="http://schemas.microsoft.com/office/word/2010/wordprocessingGroup" xmlns:wpi="http://schemas.microsoft.com/office/word/2010/wordprocessingInk" xmlns:wne="http://schemas.microsoft.com/office/word/2006/wordml" xmlns:wps="http://schemas.microsoft.com/office/word/2010/wordprocessingShape" mc:Ignorable="w14 wp14">
+  <w:docDefaults>
+    <w:rPrDefault>
+      <w:rPr>
+        <w:rFonts w:asciiTheme="minorHAnsi" w:eastAsiaTheme="minorHAnsi" w:hAnsiTheme="minorHAnsi" w:cstheme="minorBidi"/>
+        <w:sz w:val="22"/>
+        <w:szCs w:val="22"/>
+        <w:lang w:val="ru-RU" w:eastAsia="en-US" w:bidi="ar-SA"/>
+      </w:rPr>
+    </w:rPrDefault>
+    <w:pPrDefault>
+      <w:pPr>
+        <w:spacing w:after="160" w:line="259" w:lineRule="auto"/>
+      </w:pPr>
+    </w:pPrDefault>
+  </w:docDefaults>
+  <w:latentStyles w:defLockedState="0" w:defUIPriority="99" w:defSemiHidden="1" w:defUnhideWhenUsed="1" w:defQFormat="0" w:count="267">
+    <w:lsdException w:name="Normal" w:semiHidden="0" w:uiPriority="0" w:unhideWhenUsed="0" w:qFormat="1"/>
+    <w:lsdException w:name="heading 1" w:semiHidden="0" w:uiPriority="9" w:unhideWhenUsed="0" w:qFormat="1"/>
+    <w:lsdException w:name="heading 2" w:uiPriority="9" w:qFormat="1"/>
+    <w:lsdException w:name="heading 3" w:uiPriority="9" w:qFormat="1"/>
+    <w:lsdException w:name="heading 4" w:uiPriority="9" w:qFormat="1"/>
+    <w:lsdException w:name="heading 5" w:uiPriority="9" w:qFormat="1"/>
+    <w:lsdException w:name="heading 6" w:uiPriority="9" w:qFormat="1"/>
+    <w:lsdException w:name="heading 7" w:uiPriority="9" w:qFormat="1"/>
+    <w:lsdException w:name="heading 8" w:uiPriority="9" w:qFormat="1"/>
+    <w:lsdException w:name="heading 9" w:uiPriority="9" w:qFormat="1"/>
+    <w:lsdException w:name="toc 1" w:uiPriority="39"/>
+    <w:lsdException w:name="toc 2" w:uiPriority="39"/>
+    <w:lsdException w:name="toc 3" w:uiPriority="39"/>
+    <w:lsdException w:name="toc 4" w:uiPriority="39"/>
+    <w:lsdException w:name="toc 5" w:uiPriority="39"/>
+    <w:lsdException w:name="toc 6" w:uiPriority="39"/>
+    <w:lsdException w:name="toc 7" w:uiPriority="39"/>
+    <w:lsdException w:name="toc 8" w:uiPriority="39"/>
+    <w:lsdException w:name="toc 9" w:uiPriority="39"/>
+    <w:lsdException w:name="caption" w:uiPriority="35" w:qFormat="1"/>
+    <w:lsdException w:name="Title" w:semiHidden="0" w:uiPriority="10" w:unhideWhenUsed="0" w:qFormat="1"/>
+    <w:lsdException w:name="Default Paragraph Font" w:uiPriority="1"/>
+    <w:lsdException w:name="Subtitle" w:semiHidden="0" w:uiPriority="11" w:unhideWhenUsed="0" w:qFormat="1"/>
+    <w:lsdException w:name="Strong" w:semiHidden="0" w:uiPriority="22" w:unhideWhenUsed="0" w:qFormat="1"/>
+    <w:lsdException w:name="Emphasis" w:semiHidden="0" w:uiPriority="20" w:unhideWhenUsed="0" w:qFormat="1"/>
+    <w:lsdException w:name="Table Grid" w:semiHidden="0" w:uiPriority="39" w:unhideWhenUsed="0"/>
+    <w:lsdException w:name="Placeholder Text" w:unhideWhenUsed="0"/>
+    <w:lsdException w:name="No Spacing" w:semiHidden="0" w:uiPriority="1" w:unhideWhenUsed="0" w:qFormat="1"/>
+    <w:lsdException w:name="Light Shading" w:semiHidden="0" w:uiPriority="60" w:unhideWhenUsed="0"/>
+    <w:lsdException w:name="Light List" w:semiHidden="0" w:uiPriority="61" w:unhideWhenUsed="0"/>
+    <w:lsdException w:name="Light Grid" w:semiHidden="0" w:uiPriority="62" w:unhideWhenUsed="0"/>
+    <w:lsdException w:name="Medium Shading 1" w:semiHidden="0" w:uiPriority="63" w:unhideWhenUsed="0"/>
+    <w:lsdException w:name="Medium Shading 2" w:semiHidden="0" w:uiPriority="64" w:unhideWhenUsed="0"/>
+    <w:lsdException w:name="Medium List 1" w:semiHidden="0" w:uiPriority="65" w:unhideWhenUsed="0"/>
+    <w:lsdException w:name="Medium List 2" w:semiHidden="0" w:uiPriority="66" w:unhideWhenUsed="0"/>
+    <w:lsdException w:name="Medium Grid 1" w:semiHidden="0" w:uiPriority="67" w:unhideWhenUsed="0"/>
+    <w:lsdException w:name="Medium Grid 2" w:semiHidden="0" w:uiPriority="68" w:unhideWhenUsed="0"/>
+    <w:lsdException w:name="Medium Grid 3" w:semiHidden="0" w:uiPriority="69" w:unhideWhenUsed="0"/>
+    <w:lsdException w:name="Dark List" w:semiHidden="0" w:uiPriority="70" w:unhideWhenUsed="0"/>
+    <w:lsdException w:name="Colorful Shading" w:semiHidden="0" w:uiPriority="71" w:unhideWhenUsed="0"/>
+    <w:lsdException w:name="Colorful List" w:semiHidden="0" w:uiPriority="72" w:unhideWhenUsed="0"/>
+    <w:lsdException w:name="Colorful Grid" w:semiHidden="0" w:uiPriority="73" w:unhideWhenUsed="0"/>
+    <w:lsdException w:name="Light Shading Accent 1" w:semiHidden="0" w:uiPriority="60" w:unhideWhenUsed="0"/>
+    <w:lsdException w:name="Light List Accent 1" w:semiHidden="0" w:uiPriority="61" w:unhideWhenUsed="0"/>
+    <w:lsdException w:name="Light Grid Accent 1" w:semiHidden="0" w:uiPriority="62" w:unhideWhenUsed="0"/>
+    <w:lsdException w:name="Medium Shading 1 Accent 1" w:semiHidden="0" w:uiPriority="63" w:unhideWhenUsed="0"/>
+    <w:lsdException w:name="Medium Shading 2 Accent 1" w:semiHidden="0" w:uiPriority="64" w:unhideWhenUsed="0"/>
+    <w:lsdException w:name="Medium List 1 Accent 1" w:semiHidden="0" w:uiPriority="65" w:unhideWhenUsed="0"/>
+    <w:lsdException w:name="Revision" w:unhideWhenUsed="0"/>
+    <w:lsdException w:name="List Paragraph" w:semiHidden="0" w:uiPriority="34" w:unhideWhenUsed="0" w:qFormat="1"/>
+    <w:lsdException w:name="Quote" w:semiHidden="0" w:uiPriority="29" w:unhideWhenUsed="0" w:qFormat="1"/>
+    <w:lsdException w:name="Intense Quote" w:semiHidden="0" w:uiPriority="30" w:unhideWhenUsed="0" w:qFormat="1"/>
+    <w:lsdException w:name="Medium List 2 Accent 1" w:semiHidden="0" w:uiPriority="66" w:unhideWhenUsed="0"/>
+    <w:lsdException w:name="Medium Grid 1 Accent 1" w:semiHidden="0" w:uiPriority="67" w:unhideWhenUsed="0"/>
+    <w:lsdException w:name="Medium Grid 2 Accent 1" w:semiHidden="0" w:uiPriority="68" w:unhideWhenUsed="0"/>
+    <w:lsdException w:name="Medium Grid 3 Accent 1" w:semiHidden="0" w:uiPriority="69" w:unhideWhenUsed="0"/>
+    <w:lsdException w:name="Dark List Accent 1" w:semiHidden="0" w:uiPriority="70" w:unhideWhenUsed="0"/>
+    <w:lsdException w:name="Colorful Shading Accent 1" w:semiHidden="0" w:uiPriority="71" w:unhideWhenUsed="0"/>
+    <w:lsdException w:name="Colorful List Accent 1" w:semiHidden="0" w:uiPriority="72" w:unhideWhenUsed="0"/>
+    <w:lsdException w:name="Colorful Grid Accent 1" w:semiHidden="0" w:uiPriority="73" w:unhideWhenUsed="0"/>
+    <w:lsdException w:name="Light Shading Accent 2" w:semiHidden="0" w:uiPriority="60" w:unhideWhenUsed="0"/>
+    <w:lsdException w:name="Light List Accent 2" w:semiHidden="0" w:uiPriority="61" w:unhideWhenUsed="0"/>
+    <w:lsdException w:name="Light Grid Accent 2" w:semiHidden="0" w:uiPriority="62" w:unhideWhenUsed="0"/>
+    <w:lsdException w:name="Medium Shading 1 Accent 2" w:semiHidden="0" w:uiPriority="63" w:unhideWhenUsed="0"/>
+    <w:lsdException w:name="Medium Shading 2 Accent 2" w:semiHidden="0" w:uiPriority="64" w:unhideWhenUsed="0"/>
+    <w:lsdException w:name="Medium List 1 Accent 2" w:semiHidden="0" w:uiPriority="65" w:unhideWhenUsed="0"/>
+    <w:lsdException w:name="Medium List 2 Accent 2" w:semiHidden="0" w:uiPriority="66" w:unhideWhenUsed="0"/>
+    <w:lsdException w:name="Medium Grid 1 Accent 2" w:semiHidden="0" w:uiPriority="67" w:unhideWhenUsed="0"/>
+    <w:lsdException w:name="Medium Grid 2 Accent 2" w:semiHidden="0" w:uiPriority="68" w:unhideWhenUsed="0"/>
+    <w:lsdException w:name="Medium Grid 3 Accent 2" w:semiHidden="0" w:uiPriority="69" w:unhideWhenUsed="0"/>
+    <w:lsdException w:name="Dark List Accent 2" w:semiHidden="0" w:uiPriority="70" w:unhideWhenUsed="0"/>
+    <w:lsdException w:name="Colorful Shading Accent 2" w:semiHidden="0" w:uiPriority="71" w:unhideWhenUsed="0"/>
+    <w:lsdException w:name="Colorful List Accent 2" w:semiHidden="0" w:uiPriority="72" w:unhideWhenUsed="0"/>
+    <w:lsdException w:name="Colorful Grid Accent 2" w:semiHidden="0" w:uiPriority="73" w:unhideWhenUsed="0"/>
+    <w:lsdException w:name="Light Shading Accent 3" w:semiHidden="0" w:uiPriority="60" w:unhideWhenUsed="0"/>
+    <w:lsdException w:name="Light List Accent 3" w:semiHidden="0" w:uiPriority="61" w:unhideWhenUsed="0"/>
+    <w:lsdException w:name="Light Grid Accent 3" w:semiHidden="0" w:uiPriority="62" w:unhideWhenUsed="0"/>
+    <w:lsdException w:name="Medium Shading 1 Accent 3" w:semiHidden="0" w:uiPriority="63" w:unhideWhenUsed="0"/>
+    <w:lsdException w:name="Medium Shading 2 Accent 3" w:semiHidden="0" w:uiPriority="64" w:unhideWhenUsed="0"/>
+    <w:lsdException w:name="Medium List 1 Accent 3" w:semiHidden="0" w:uiPriority="65" w:unhideWhenUsed="0"/>
+    <w:lsdException w:name="Medium List 2 Accent 3" w:semiHidden="0" w:uiPriority="66" w:unhideWhenUsed="0"/>
+    <w:lsdException w:name="Medium Grid 1 Accent 3" w:semiHidden="0" w:uiPriority="67" w:unhideWhenUsed="0"/>
+    <w:lsdException w:name="Medium Grid 2 Accent 3" w:semiHidden="0" w:uiPriority="68" w:unhideWhenUsed="0"/>
+    <w:lsdException w:name="Medium Grid 3 Accent 3" w:semiHidden="0" w:uiPriority="69" w:unhideWhenUsed="0"/>
+    <w:lsdException w:name="Dark List Accent 3" w:semiHidden="0" w:uiPriority="70" w:unhideWhenUsed="0"/>
+    <w:lsdException w:name="Colorful Shading Accent 3" w:semiHidden="0" w:uiPriority="71" w:unhideWhenUsed="0"/>
+    <w:lsdException w:name="Colorful List Accent 3" w:semiHidden="0" w:uiPriority="72" w:unhideWhenUsed="0"/>
+    <w:lsdException w:name="Colorful Grid Accent 3" w:semiHidden="0" w:uiPriority="73" w:unhideWhenUsed="0"/>
+    <w:lsdException w:name="Light Shading Accent 4" w:semiHidden="0" w:uiPriority="60" w:unhideWhenUsed="0"/>
+    <w:lsdException w:name="Light List Accent 4" w:semiHidden="0" w:uiPriority="61" w:unhideWhenUsed="0"/>
+    <w:lsdException w:name="Light Grid Accent 4" w:semiHidden="0" w:uiPriority="62" w:unhideWhenUsed="0"/>
+    <w:lsdException w:name="Medium Shading 1 Accent 4" w:semiHidden="0" w:uiPriority="63" w:unhideWhenUsed="0"/>
+    <w:lsdException w:name="Medium Shading 2 Accent 4" w:semiHidden="0" w:uiPriority="64" w:unhideWhenUsed="0"/>
+    <w:lsdException w:name="Medium List 1 Accent 4" w:semiHidden="0" w:uiPriority="65" w:unhideWhenUsed="0"/>
+    <w:lsdException w:name="Medium List 2 Accent 4" w:semiHidden="0" w:uiPriority="66" w:unhideWhenUsed="0"/>
+    <w:lsdException w:name="Medium Grid 1 Accent 4" w:semiHidden="0" w:uiPriority="67" w:unhideWhenUsed="0"/>
+    <w:lsdException w:name="Medium Grid 2 Accent 4" w:semiHidden="0" w:uiPriority="68" w:unhideWhenUsed="0"/>
+    <w:lsdException w:name="Medium Grid 3 Accent 4" w:semiHidden="0" w:uiPriority="69" w:unhideWhenUsed="0"/>
+    <w:lsdException w:name="Dark List Accent 4" w:semiHidden="0" w:uiPriority="70" w:unhideWhenUsed="0"/>
+    <w:lsdException w:name="Colorful Shading Accent 4" w:semiHidden="0" w:uiPriority="71" w:unhideWhenUsed="0"/>
+    <w:lsdException w:name="Colorful List Accent 4" w:semiHidden="0" w:uiPriority="72" w:unhideWhenUsed="0"/>
+    <w:lsdException w:name="Colorful Grid Accent 4" w:semiHidden="0" w:uiPriority="73" w:unhideWhenUsed="0"/>
+    <w:lsdException w:name="Light Shading Accent 5" w:semiHidden="0" w:uiPriority="60" w:unhideWhenUsed="0"/>
+    <w:lsdException w:name="Light List Accent 5" w:semiHidden="0" w:uiPriority="61" w:unhideWhenUsed="0"/>
+    <w:lsdException w:name="Light Grid Accent 5" w:semiHidden="0" w:uiPriority="62" w:unhideWhenUsed="0"/>
+    <w:lsdException w:name="Medium Shading 1 Accent 5" w:semiHidden="0" w:uiPriority="63" w:unhideWhenUsed="0"/>
+    <w:lsdException w:name="Medium Shading 2 Accent 5" w:semiHidden="0" w:uiPriority="64" w:unhideWhenUsed="0"/>
+    <w:lsdException w:name="Medium List 1 Accent 5" w:semiHidden="0" w:uiPriority="65" w:unhideWhenUsed="0"/>
+    <w:lsdException w:name="Medium List 2 Accent 5" w:semiHidden="0" w:uiPriority="66" w:unhideWhenUsed="0"/>
+    <w:lsdException w:name="Medium Grid 1 Accent 5" w:semiHidden="0" w:uiPriority="67" w:unhideWhenUsed="0"/>
+    <w:lsdException w:name="Medium Grid 2 Accent 5" w:semiHidden="0" w:uiPriority="68" w:unhideWhenUsed="0"/>
+    <w:lsdException w:name="Medium Grid 3 Accent 5" w:semiHidden="0" w:uiPriority="69" w:unhideWhenUsed="0"/>
+    <w:lsdException w:name="Dark List Accent 5" w:semiHidden="0" w:uiPriority="70" w:unhideWhenUsed="0"/>
+    <w:lsdException w:name="Colorful Shading Accent 5" w:semiHidden="0" w:uiPriority="71" w:unhideWhenUsed="0"/>
+    <w:lsdException w:name="Colorful List Accent 5" w:semiHidden="0" w:uiPriority="72" w:unhideWhenUsed="0"/>
+    <w:lsdException w:name="Colorful Grid Accent 5" w:semiHidden="0" w:uiPriority="73" w:unhideWhenUsed="0"/>
+    <w:lsdException w:name="Light Shading Accent 6" w:semiHidden="0" w:uiPriority="60" w:unhideWhenUsed="0"/>
+    <w:lsdException w:name="Light List Accent 6" w:semiHidden="0" w:uiPriority="61" w:unhideWhenUsed="0"/>
+    <w:lsdException w:name="Light Grid Accent 6" w:semiHidden="0" w:uiPriority="62" w:unhideWhenUsed="0"/>
+    <w:lsdException w:name="Medium Shading 1 Accent 6" w:semiHidden="0" w:uiPriority="63" w:unhideWhenUsed="0"/>
+    <w:lsdException w:name="Medium Shading 2 Accent 6" w:semiHidden="0" w:uiPriority="64" w:unhideWhenUsed="0"/>
+    <w:lsdException w:name="Medium List 1 Accent 6" w:semiHidden="0" w:uiPriority="65" w:unhideWhenUsed="0"/>
+    <w:lsdException w:name="Medium List 2 Accent 6" w:semiHidden="0" w:uiPriority="66" w:unhideWhenUsed="0"/>
+    <w:lsdException w:name="Medium Grid 1 Accent 6" w:semiHidden="0" w:uiPriority="67" w:unhideWhenUsed="0"/>
+    <w:lsdException w:name="Medium Grid 2 Accent 6" w:semiHidden="0" w:uiPriority="68" w:unhideWhenUsed="0"/>
+    <w:lsdException w:name="Medium Grid 3 Accent 6" w:semiHidden="0" w:uiPriority="69" w:unhideWhenUsed="0"/>
+    <w:lsdException w:name="Dark List Accent 6" w:semiHidden="0" w:uiPriority="70" w:unhideWhenUsed="0"/>
+    <w:lsdException w:name="Colorful Shading Accent 6" w:semiHidden="0" w:uiPriority="71" w:unhideWhenUsed="0"/>
+    <w:lsdException w:name="Colorful List Accent 6" w:semiHidden="0" w:uiPriority="72" w:unhideWhenUsed="0"/>
+    <w:lsdException w:name="Colorful Grid Accent 6" w:semiHidden="0" w:uiPriority="73" w:unhideWhenUsed="0"/>
+    <w:lsdException w:name="Subtle Emphasis" w:semiHidden="0" w:uiPriority="19" w:unhideWhenUsed="0" w:qFormat="1"/>
+    <w:lsdException w:name="Intense Emphasis" w:semiHidden="0" w:uiPriority="21" w:unhideWhenUsed="0" w:qFormat="1"/>
+    <w:lsdException w:name="Subtle Reference" w:semiHidden="0" w:uiPriority="31" w:unhideWhenUsed="0" w:qFormat="1"/>
+    <w:lsdException w:name="Intense Reference" w:semiHidden="0" w:uiPriority="32" w:unhideWhenUsed="0" w:qFormat="1"/>
+    <w:lsdException w:name="Book Title" w:semiHidden="0" w:uiPriority="33" w:unhideWhenUsed="0" w:qFormat="1"/>
+    <w:lsdException w:name="Bibliography" w:uiPriority="37"/>
+    <w:lsdException w:name="TOC Heading" w:uiPriority="39" w:qFormat="1"/>
+  </w:latentStyles>
+  <w:style w:type="paragraph" w:default="1" w:styleId="a">
+    <w:name w:val="Normal"/>
+    <w:qFormat/>
+    <w:rsid w:val="008A5B9D"/>
+  </w:style>
+  <w:style w:type="paragraph" w:styleId="1">
+    <w:name w:val="heading 1"/>
+    <w:basedOn w:val="a"/>
+    <w:next w:val="a"/>
+    <w:link w:val="10"/>
+    <w:uiPriority w:val="9"/>
+    <w:qFormat/>
+    <w:rsid w:val="003D54C6"/>
+    <w:pPr>
+      <w:keepNext/>
+      <w:keepLines/>
+      <w:spacing w:before="240" w:after="0"/>
+      <w:outlineLvl w:val="0"/>
+    </w:pPr>
+    <w:rPr>
+      <w:rFonts w:asciiTheme="majorHAnsi" w:eastAsiaTheme="majorEastAsia" w:hAnsiTheme="majorHAnsi" w:cstheme="majorBidi"/>
+      <w:color w:val="2E74B5" w:themeColor="accent1" w:themeShade="BF"/>
+      <w:sz w:val="32"/>
+      <w:szCs w:val="32"/>
+    </w:rPr>
+  </w:style>
+  <w:style w:type="paragraph" w:styleId="2">
+    <w:name w:val="heading 2"/>
+    <w:basedOn w:val="a"/>
+    <w:next w:val="a"/>
+    <w:link w:val="20"/>
+    <w:uiPriority w:val="9"/>
+    <w:unhideWhenUsed/>
+    <w:qFormat/>
+    <w:rsid w:val="003D54C6"/>
+    <w:pPr>
+      <w:keepNext/>
+      <w:keepLines/>
+      <w:spacing w:before="40" w:after="0"/>
+      <w:outlineLvl w:val="1"/>
+    </w:pPr>
+    <w:rPr>
+      <w:rFonts w:asciiTheme="majorHAnsi" w:eastAsiaTheme="majorEastAsia" w:hAnsiTheme="majorHAnsi" w:cstheme="majorBidi"/>
+      <w:color w:val="2E74B5" w:themeColor="accent1" w:themeShade="BF"/>
+      <w:sz w:val="26"/>
+      <w:szCs w:val="26"/>
+    </w:rPr>
+  </w:style>
+  <w:style w:type="paragraph" w:styleId="3">
+    <w:name w:val="heading 3"/>
+    <w:basedOn w:val="a"/>
+    <w:next w:val="a"/>
+    <w:link w:val="30"/>
+    <w:uiPriority w:val="9"/>
+    <w:unhideWhenUsed/>
+    <w:qFormat/>
+    <w:rsid w:val="00EE7A7B"/>
+    <w:pPr>
+      <w:keepNext/>
+      <w:keepLines/>
+      <w:spacing w:before="40" w:after="0"/>
+      <w:outlineLvl w:val="2"/>
+    </w:pPr>
+    <w:rPr>
+      <w:rFonts w:asciiTheme="majorHAnsi" w:eastAsiaTheme="majorEastAsia" w:hAnsiTheme="majorHAnsi" w:cstheme="majorBidi"/>
+      <w:color w:val="1F4D78" w:themeColor="accent1" w:themeShade="7F"/>
+      <w:sz w:val="24"/>
+      <w:szCs w:val="24"/>
+    </w:rPr>
+  </w:style>
+  <w:style w:type="paragraph" w:styleId="4">
+    <w:name w:val="heading 4"/>
+    <w:basedOn w:val="a"/>
+    <w:next w:val="a"/>
+    <w:link w:val="40"/>
+    <w:uiPriority w:val="9"/>
+    <w:unhideWhenUsed/>
+    <w:qFormat/>
+    <w:rsid w:val="00EE7A7B"/>
+    <w:pPr>
+      <w:keepNext/>
+      <w:keepLines/>
+      <w:spacing w:before="40" w:after="0"/>
+      <w:outlineLvl w:val="3"/>
+    </w:pPr>
+    <w:rPr>
+      <w:rFonts w:asciiTheme="majorHAnsi" w:eastAsiaTheme="majorEastAsia" w:hAnsiTheme="majorHAnsi" w:cstheme="majorBidi"/>
+      <w:i/>
+      <w:iCs/>
+      <w:color w:val="2E74B5" w:themeColor="accent1" w:themeShade="BF"/>
+    </w:rPr>
+  </w:style>
+  <w:style w:type="character" w:default="1" w:styleId="a0">
+    <w:name w:val="Default Paragraph Font"/>
+    <w:uiPriority w:val="1"/>
+    <w:semiHidden/>
+    <w:unhideWhenUsed/>
+  </w:style>
+  <w:style w:type="table" w:default="1" w:styleId="a1">
+    <w:name w:val="Normal Table"/>
+    <w:uiPriority w:val="99"/>
+    <w:semiHidden/>
+    <w:unhideWhenUsed/>
+    <w:tblPr>
+      <w:tblInd w:w="0" w:type="dxa"/>
+      <w:tblCellMar>
+        <w:top w:w="0" w:type="dxa"/>
+        <w:left w:w="108" w:type="dxa"/>
+        <w:bottom w:w="0" w:type="dxa"/>
+        <w:right w:w="108" w:type="dxa"/>
+      </w:tblCellMar>
+    </w:tblPr>
+  </w:style>
+  <w:style w:type="numbering" w:default="1" w:styleId="a2">
+    <w:name w:val="No List"/>
+    <w:uiPriority w:val="99"/>
+    <w:semiHidden/>
+    <w:unhideWhenUsed/>
+  </w:style>
+  <w:style w:type="paragraph" w:styleId="a3">
+    <w:name w:val="List Paragraph"/>
+    <w:basedOn w:val="a"/>
+    <w:uiPriority w:val="34"/>
+    <w:qFormat/>
+    <w:rsid w:val="003A168C"/>
+    <w:pPr>
+      <w:ind w:left="720"/>
+      <w:contextualSpacing/>
+    </w:pPr>
+  </w:style>
+  <w:style w:type="character" w:customStyle="1" w:styleId="10">
+    <w:name w:val="Заголовок 1 Знак"/>
+    <w:basedOn w:val="a0"/>
+    <w:link w:val="1"/>
+    <w:uiPriority w:val="9"/>
+    <w:rsid w:val="003D54C6"/>
+    <w:rPr>
+      <w:rFonts w:asciiTheme="majorHAnsi" w:eastAsiaTheme="majorEastAsia" w:hAnsiTheme="majorHAnsi" w:cstheme="majorBidi"/>
+      <w:color w:val="2E74B5" w:themeColor="accent1" w:themeShade="BF"/>
+      <w:sz w:val="32"/>
+      <w:szCs w:val="32"/>
+    </w:rPr>
+  </w:style>
+  <w:style w:type="character" w:customStyle="1" w:styleId="20">
+    <w:name w:val="Заголовок 2 Знак"/>
+    <w:basedOn w:val="a0"/>
+    <w:link w:val="2"/>
+    <w:uiPriority w:val="9"/>
+    <w:rsid w:val="003D54C6"/>
+    <w:rPr>
+      <w:rFonts w:asciiTheme="majorHAnsi" w:eastAsiaTheme="majorEastAsia" w:hAnsiTheme="majorHAnsi" w:cstheme="majorBidi"/>
+      <w:color w:val="2E74B5" w:themeColor="accent1" w:themeShade="BF"/>
+      <w:sz w:val="26"/>
+      <w:szCs w:val="26"/>
+    </w:rPr>
+  </w:style>
+  <w:style w:type="character" w:customStyle="1" w:styleId="30">
+    <w:name w:val="Заголовок 3 Знак"/>
+    <w:basedOn w:val="a0"/>
+    <w:link w:val="3"/>
+    <w:uiPriority w:val="9"/>
+    <w:rsid w:val="00EE7A7B"/>
+    <w:rPr>
+      <w:rFonts w:asciiTheme="majorHAnsi" w:eastAsiaTheme="majorEastAsia" w:hAnsiTheme="majorHAnsi" w:cstheme="majorBidi"/>
+      <w:color w:val="1F4D78" w:themeColor="accent1" w:themeShade="7F"/>
+      <w:sz w:val="24"/>
+      <w:szCs w:val="24"/>
+    </w:rPr>
+  </w:style>
+  <w:style w:type="character" w:styleId="a4">
+    <w:name w:val="Strong"/>
+    <w:basedOn w:val="a0"/>
+    <w:uiPriority w:val="22"/>
+    <w:qFormat/>
+    <w:rsid w:val="00EE7A7B"/>
+    <w:rPr>
+      <w:b/>
+      <w:bCs/>
+    </w:rPr>
+  </w:style>
+  <w:style w:type="character" w:customStyle="1" w:styleId="40">
+    <w:name w:val="Заголовок 4 Знак"/>
+    <w:basedOn w:val="a0"/>
+    <w:link w:val="4"/>
+    <w:uiPriority w:val="9"/>
+    <w:rsid w:val="00EE7A7B"/>
+    <w:rPr>
+      <w:rFonts w:asciiTheme="majorHAnsi" w:eastAsiaTheme="majorEastAsia" w:hAnsiTheme="majorHAnsi" w:cstheme="majorBidi"/>
+      <w:i/>
+      <w:iCs/>
+      <w:color w:val="2E74B5" w:themeColor="accent1" w:themeShade="BF"/>
+    </w:rPr>
+  </w:style>
+  <w:style w:type="paragraph" w:styleId="a5">
+    <w:name w:val="Normal (Web)"/>
+    <w:basedOn w:val="a"/>
+    <w:uiPriority w:val="99"/>
+    <w:semiHidden/>
+    <w:unhideWhenUsed/>
+    <w:rsid w:val="001C380F"/>
+    <w:pPr>
+      <w:spacing w:before="100" w:beforeAutospacing="1" w:after="100" w:afterAutospacing="1" w:line="240" w:lineRule="auto"/>
+    </w:pPr>
+    <w:rPr>
+      <w:rFonts w:ascii="Times New Roman" w:eastAsia="Times New Roman" w:hAnsi="Times New Roman" w:cs="Times New Roman"/>
+      <w:sz w:val="24"/>
+      <w:szCs w:val="24"/>
+      <w:lang w:eastAsia="ru-RU"/>
+    </w:rPr>
+  </w:style>
+  <w:style w:type="character" w:styleId="a6">
+    <w:name w:val="Hyperlink"/>
+    <w:basedOn w:val="a0"/>
+    <w:uiPriority w:val="99"/>
+    <w:unhideWhenUsed/>
+    <w:rsid w:val="003D682F"/>
+    <w:rPr>
+      <w:color w:val="0563C1" w:themeColor="hyperlink"/>
+      <w:u w:val="single"/>
+    </w:rPr>
+  </w:style>
+  <w:style w:type="paragraph" w:styleId="HTML">
+    <w:name w:val="HTML Preformatted"/>
+    <w:basedOn w:val="a"/>
+    <w:link w:val="HTML0"/>
+    <w:uiPriority w:val="99"/>
+    <w:unhideWhenUsed/>
+    <w:rsid w:val="003D682F"/>
+    <w:pPr>
+      <w:tabs>
+        <w:tab w:val="left" w:pos="916"/>
+        <w:tab w:val="left" w:pos="1832"/>
+        <w:tab w:val="left" w:pos="2748"/>
+        <w:tab w:val="left" w:pos="3664"/>
+        <w:tab w:val="left" w:pos="4580"/>
+        <w:tab w:val="left" w:pos="5496"/>
+        <w:tab w:val="left" w:pos="6412"/>
+        <w:tab w:val="left" w:pos="7328"/>
+        <w:tab w:val="left" w:pos="8244"/>
+        <w:tab w:val="left" w:pos="9160"/>
+        <w:tab w:val="left" w:pos="10076"/>
+        <w:tab w:val="left" w:pos="10992"/>
+        <w:tab w:val="left" w:pos="11908"/>
+        <w:tab w:val="left" w:pos="12824"/>
+        <w:tab w:val="left" w:pos="13740"/>
+        <w:tab w:val="left" w:pos="14656"/>
+      </w:tabs>
+      <w:spacing w:after="0" w:line="240" w:lineRule="auto"/>
+    </w:pPr>
+    <w:rPr>
+      <w:rFonts w:ascii="Courier New" w:eastAsia="Times New Roman" w:hAnsi="Courier New" w:cs="Courier New"/>
+      <w:sz w:val="20"/>
+      <w:szCs w:val="20"/>
+      <w:lang w:eastAsia="ru-RU"/>
+    </w:rPr>
+  </w:style>
+  <w:style w:type="character" w:customStyle="1" w:styleId="HTML0">
+    <w:name w:val="Стандартный HTML Знак"/>
+    <w:basedOn w:val="a0"/>
+    <w:link w:val="HTML"/>
+    <w:uiPriority w:val="99"/>
+    <w:rsid w:val="003D682F"/>
+    <w:rPr>
+      <w:rFonts w:ascii="Courier New" w:eastAsia="Times New Roman" w:hAnsi="Courier New" w:cs="Courier New"/>
+      <w:sz w:val="20"/>
+      <w:szCs w:val="20"/>
+      <w:lang w:eastAsia="ru-RU"/>
+    </w:rPr>
+  </w:style>
+  <w:style w:type="character" w:customStyle="1" w:styleId="UnresolvedMention">
+    <w:name w:val="Unresolved Mention"/>
+    <w:basedOn w:val="a0"/>
+    <w:uiPriority w:val="99"/>
+    <w:semiHidden/>
+    <w:unhideWhenUsed/>
+    <w:rsid w:val="001E3036"/>
+    <w:rPr>
+      <w:color w:val="605E5C"/>
+      <w:shd w:val="clear" w:color="auto" w:fill="E1DFDD"/>
+    </w:rPr>
+  </w:style>
+  <w:style w:type="paragraph" w:styleId="a7">
+    <w:name w:val="Balloon Text"/>
+    <w:basedOn w:val="a"/>
+    <w:link w:val="a8"/>
+    <w:uiPriority w:val="99"/>
+    <w:semiHidden/>
+    <w:unhideWhenUsed/>
+    <w:rsid w:val="00AF02E7"/>
+    <w:pPr>
+      <w:spacing w:after="0" w:line="240" w:lineRule="auto"/>
+    </w:pPr>
+    <w:rPr>
+      <w:rFonts w:ascii="Tahoma" w:hAnsi="Tahoma" w:cs="Tahoma"/>
+      <w:sz w:val="16"/>
+      <w:szCs w:val="16"/>
+    </w:rPr>
+  </w:style>
+  <w:style w:type="character" w:customStyle="1" w:styleId="a8">
+    <w:name w:val="Текст выноски Знак"/>
+    <w:basedOn w:val="a0"/>
+    <w:link w:val="a7"/>
+    <w:uiPriority w:val="99"/>
+    <w:semiHidden/>
+    <w:rsid w:val="00AF02E7"/>
+    <w:rPr>
+      <w:rFonts w:ascii="Tahoma" w:hAnsi="Tahoma" w:cs="Tahoma"/>
+      <w:sz w:val="16"/>
+      <w:szCs w:val="16"/>
     </w:rPr>
   </w:style>
 </w:styles>
@@ -3205,7 +3268,7 @@
   <a:extraClrSchemeLst/>
   <a:extLst>
     <a:ext uri="{05A4C25C-085E-4340-85A3-A5531E510DB2}">
-      <thm15:themeFamily xmlns:thm15="http://schemas.microsoft.com/office/thememl/2012/main" name="Office Theme" id="{62F939B6-93AF-4DB8-9C6B-D6C7DFDC589F}" vid="{4A3C46E8-61CC-4603-A589-7422A47A8E4A}"/>
+      <thm15:themeFamily xmlns:thm15="http://schemas.microsoft.com/office/thememl/2012/main" xmlns="" name="Office Theme" id="{62F939B6-93AF-4DB8-9C6B-D6C7DFDC589F}" vid="{4A3C46E8-61CC-4603-A589-7422A47A8E4A}"/>
     </a:ext>
   </a:extLst>
 </a:theme>

</xml_diff>